<commit_message>
change cv button action
</commit_message>
<xml_diff>
--- a/public/assets/CV/cv_design.docx
+++ b/public/assets/CV/cv_design.docx
@@ -6,6 +6,12 @@
       <w:pPr>
         <w:pStyle w:val="Title"/>
       </w:pPr>
+      <w:r>
+        <w:rPr>
+          <w:w w:val="125"/>
+        </w:rPr>
+        <w:t>s</w:t>
+      </w:r>
       <w:r>
         <w:rPr>
           <w:w w:val="125"/>
@@ -97,19 +103,7 @@
           <w:rPr>
             <w:rStyle w:val="Hyperlink"/>
           </w:rPr>
-          <w:t>https://portfolio-rayh</w:t>
-        </w:r>
-        <w:r>
-          <w:rPr>
-            <w:rStyle w:val="Hyperlink"/>
-          </w:rPr>
-          <w:t>a</w:t>
-        </w:r>
-        <w:r>
-          <w:rPr>
-            <w:rStyle w:val="Hyperlink"/>
-          </w:rPr>
-          <w:t>n.netlify.app/</w:t>
+          <w:t>https://portfolio-rayhan.netlify.app/</w:t>
         </w:r>
       </w:hyperlink>
       <w:r>
@@ -130,14 +124,29 @@
           <w:rPr>
             <w:w w:val="105"/>
           </w:rPr>
-          <w:t>linkedin.com/in/rayhan-afrizal-</w:t>
+          <w:t>linkedin.com/in/</w:t>
+        </w:r>
+        <w:proofErr w:type="spellStart"/>
+        <w:r>
+          <w:rPr>
+            <w:w w:val="105"/>
+          </w:rPr>
+          <w:t>rayhan-afrizal-</w:t>
         </w:r>
         <w:r>
           <w:rPr>
             <w:spacing w:val="-2"/>
             <w:w w:val="105"/>
           </w:rPr>
-          <w:t>fajri/</w:t>
+          <w:t>fajri</w:t>
+        </w:r>
+        <w:proofErr w:type="spellEnd"/>
+        <w:r>
+          <w:rPr>
+            <w:spacing w:val="-2"/>
+            <w:w w:val="105"/>
+          </w:rPr>
+          <w:t>/</w:t>
         </w:r>
       </w:hyperlink>
     </w:p>
@@ -222,7 +231,7 @@
           </mc:Choice>
           <mc:Fallback>
             <w:pict>
-              <v:shape w14:anchorId="39A4776C" id="Graphic 1" o:spid="_x0000_s1026" style="position:absolute;margin-left:1in;margin-top:15.85pt;width:451.3pt;height:.1pt;z-index:-15728640;visibility:visible;mso-wrap-style:square;mso-wrap-distance-left:0;mso-wrap-distance-top:0;mso-wrap-distance-right:0;mso-wrap-distance-bottom:0;mso-position-horizontal:absolute;mso-position-horizontal-relative:page;mso-position-vertical:absolute;mso-position-vertical-relative:text;v-text-anchor:top" coordsize="5731510,1270" o:gfxdata="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" path="m,l5731205,e" filled="f" strokeweight=".14039mm">
+              <v:shape w14:anchorId="5D8F04B9" id="Graphic 1" o:spid="_x0000_s1026" style="position:absolute;margin-left:1in;margin-top:15.85pt;width:451.3pt;height:.1pt;z-index:-15728640;visibility:visible;mso-wrap-style:square;mso-wrap-distance-left:0;mso-wrap-distance-top:0;mso-wrap-distance-right:0;mso-wrap-distance-bottom:0;mso-position-horizontal:absolute;mso-position-horizontal-relative:page;mso-position-vertical:absolute;mso-position-vertical-relative:text;v-text-anchor:top" coordsize="5731510,1270" o:gfxdata="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" path="m,l5731205,e" filled="f" strokeweight=".14039mm">
                 <v:path arrowok="t"/>
                 <w10:wrap type="topAndBottom" anchorx="page"/>
               </v:shape>
@@ -333,7 +342,7 @@
           </mc:Choice>
           <mc:Fallback>
             <w:pict>
-              <v:shape w14:anchorId="6C66994F" id="Graphic 2" o:spid="_x0000_s1026" style="position:absolute;margin-left:1in;margin-top:15.85pt;width:451.3pt;height:.1pt;z-index:-15728128;visibility:visible;mso-wrap-style:square;mso-wrap-distance-left:0;mso-wrap-distance-top:0;mso-wrap-distance-right:0;mso-wrap-distance-bottom:0;mso-position-horizontal:absolute;mso-position-horizontal-relative:page;mso-position-vertical:absolute;mso-position-vertical-relative:text;v-text-anchor:top" coordsize="5731510,1270" o:gfxdata="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" path="m,l5731205,e" filled="f" strokeweight=".14039mm">
+              <v:shape w14:anchorId="5E27A6BF" id="Graphic 2" o:spid="_x0000_s1026" style="position:absolute;margin-left:1in;margin-top:15.85pt;width:451.3pt;height:.1pt;z-index:-15728128;visibility:visible;mso-wrap-style:square;mso-wrap-distance-left:0;mso-wrap-distance-top:0;mso-wrap-distance-right:0;mso-wrap-distance-bottom:0;mso-position-horizontal:absolute;mso-position-horizontal-relative:page;mso-position-vertical:absolute;mso-position-vertical-relative:text;v-text-anchor:top" coordsize="5731510,1270" o:gfxdata="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" path="m,l5731205,e" filled="f" strokeweight=".14039mm">
                 <v:path arrowok="t"/>
                 <w10:wrap type="topAndBottom" anchorx="page"/>
               </v:shape>
@@ -360,6 +369,7 @@
           <w:sz w:val="20"/>
         </w:rPr>
       </w:pPr>
+      <w:proofErr w:type="spellStart"/>
       <w:r>
         <w:rPr>
           <w:b/>
@@ -368,6 +378,7 @@
         </w:rPr>
         <w:t>Politeknik</w:t>
       </w:r>
+      <w:proofErr w:type="spellEnd"/>
       <w:r>
         <w:rPr>
           <w:b/>
@@ -394,6 +405,7 @@
         </w:rPr>
         <w:t xml:space="preserve"> </w:t>
       </w:r>
+      <w:proofErr w:type="spellStart"/>
       <w:r>
         <w:rPr>
           <w:b/>
@@ -403,6 +415,7 @@
         </w:rPr>
         <w:t>Cilacap</w:t>
       </w:r>
+      <w:proofErr w:type="spellEnd"/>
       <w:r>
         <w:rPr>
           <w:b/>
@@ -410,12 +423,21 @@
         </w:rPr>
         <w:tab/>
       </w:r>
+      <w:proofErr w:type="spellStart"/>
       <w:r>
         <w:rPr>
           <w:w w:val="115"/>
           <w:sz w:val="20"/>
         </w:rPr>
-        <w:t>Cilacap,</w:t>
+        <w:t>Cilacap</w:t>
+      </w:r>
+      <w:proofErr w:type="spellEnd"/>
+      <w:r>
+        <w:rPr>
+          <w:w w:val="115"/>
+          <w:sz w:val="20"/>
+        </w:rPr>
+        <w:t>,</w:t>
       </w:r>
       <w:r>
         <w:rPr>
@@ -573,7 +595,14 @@
           <w:spacing w:val="-4"/>
           <w:w w:val="115"/>
         </w:rPr>
-        <w:t>3.82</w:t>
+        <w:t>3.8</w:t>
+      </w:r>
+      <w:r>
+        <w:rPr>
+          <w:spacing w:val="-4"/>
+          <w:w w:val="115"/>
+        </w:rPr>
+        <w:t>3</w:t>
       </w:r>
     </w:p>
     <w:p>
@@ -657,7 +686,7 @@
           </mc:Choice>
           <mc:Fallback>
             <w:pict>
-              <v:shape w14:anchorId="1F8FE994" id="Graphic 3" o:spid="_x0000_s1026" style="position:absolute;margin-left:1in;margin-top:15.8pt;width:451.3pt;height:.1pt;z-index:15731200;visibility:visible;mso-wrap-style:square;mso-wrap-distance-left:0;mso-wrap-distance-top:0;mso-wrap-distance-right:0;mso-wrap-distance-bottom:0;mso-position-horizontal:absolute;mso-position-horizontal-relative:page;mso-position-vertical:absolute;mso-position-vertical-relative:text;v-text-anchor:top" coordsize="5731510,1270" o:gfxdata="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" path="m,l5731205,e" filled="f" strokeweight=".14039mm">
+              <v:shape w14:anchorId="1EA2452D" id="Graphic 3" o:spid="_x0000_s1026" style="position:absolute;margin-left:1in;margin-top:15.8pt;width:451.3pt;height:.1pt;z-index:15731200;visibility:visible;mso-wrap-style:square;mso-wrap-distance-left:0;mso-wrap-distance-top:0;mso-wrap-distance-right:0;mso-wrap-distance-bottom:0;mso-position-horizontal:absolute;mso-position-horizontal-relative:page;mso-position-vertical:absolute;mso-position-vertical-relative:text;v-text-anchor:top" coordsize="5731510,1270" o:gfxdata="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" path="m,l5731205,e" filled="f" strokeweight=".14039mm">
                 <v:path arrowok="t"/>
                 <w10:wrap anchorx="page"/>
               </v:shape>
@@ -706,7 +735,25 @@
           <w:w w:val="120"/>
           <w:sz w:val="20"/>
         </w:rPr>
-        <w:t xml:space="preserve"> SMANA Masuk Kampus 6.0</w:t>
+        <w:t xml:space="preserve"> SMANA Masuk </w:t>
+      </w:r>
+      <w:proofErr w:type="spellStart"/>
+      <w:r>
+        <w:rPr>
+          <w:b/>
+          <w:w w:val="120"/>
+          <w:sz w:val="20"/>
+        </w:rPr>
+        <w:t>Kampus</w:t>
+      </w:r>
+      <w:proofErr w:type="spellEnd"/>
+      <w:r>
+        <w:rPr>
+          <w:b/>
+          <w:w w:val="120"/>
+          <w:sz w:val="20"/>
+        </w:rPr>
+        <w:t xml:space="preserve"> 6.0</w:t>
       </w:r>
       <w:r>
         <w:rPr>
@@ -818,32 +865,44 @@
           <w:w w:val="120"/>
           <w:sz w:val="20"/>
         </w:rPr>
-        <w:t xml:space="preserve">Media Team </w:t>
-      </w:r>
-      <w:r>
-        <w:rPr>
-          <w:b/>
-          <w:w w:val="120"/>
-          <w:sz w:val="20"/>
-        </w:rPr>
-        <w:t>–</w:t>
-      </w:r>
-      <w:r>
-        <w:rPr>
-          <w:b/>
-          <w:w w:val="120"/>
-          <w:sz w:val="20"/>
-        </w:rPr>
-        <w:t xml:space="preserve"> </w:t>
-      </w:r>
-      <w:r>
-        <w:rPr>
-          <w:b/>
-          <w:w w:val="120"/>
-          <w:sz w:val="20"/>
-        </w:rPr>
-        <w:t>Futsal Cup Politeknik Negeri Cilacap</w:t>
-      </w:r>
+        <w:t xml:space="preserve">Media Team – </w:t>
+      </w:r>
+      <w:r>
+        <w:rPr>
+          <w:b/>
+          <w:w w:val="120"/>
+          <w:sz w:val="20"/>
+        </w:rPr>
+        <w:t xml:space="preserve">Futsal Cup </w:t>
+      </w:r>
+      <w:proofErr w:type="spellStart"/>
+      <w:r>
+        <w:rPr>
+          <w:b/>
+          <w:w w:val="120"/>
+          <w:sz w:val="20"/>
+        </w:rPr>
+        <w:t>Politeknik</w:t>
+      </w:r>
+      <w:proofErr w:type="spellEnd"/>
+      <w:r>
+        <w:rPr>
+          <w:b/>
+          <w:w w:val="120"/>
+          <w:sz w:val="20"/>
+        </w:rPr>
+        <w:t xml:space="preserve"> Negeri </w:t>
+      </w:r>
+      <w:proofErr w:type="spellStart"/>
+      <w:r>
+        <w:rPr>
+          <w:b/>
+          <w:w w:val="120"/>
+          <w:sz w:val="20"/>
+        </w:rPr>
+        <w:t>Cilacap</w:t>
+      </w:r>
+      <w:proofErr w:type="spellEnd"/>
       <w:r>
         <w:rPr>
           <w:rFonts w:ascii="Times New Roman"/>
@@ -930,8 +989,36 @@
           <w:w w:val="120"/>
           <w:sz w:val="20"/>
         </w:rPr>
-        <w:t>Teaching Factory JKB, Politeknik Negeri Cilacap</w:t>
-      </w:r>
+        <w:t xml:space="preserve">Teaching Factory JKB, </w:t>
+      </w:r>
+      <w:proofErr w:type="spellStart"/>
+      <w:r>
+        <w:rPr>
+          <w:b/>
+          <w:w w:val="120"/>
+          <w:sz w:val="20"/>
+        </w:rPr>
+        <w:t>Politeknik</w:t>
+      </w:r>
+      <w:proofErr w:type="spellEnd"/>
+      <w:r>
+        <w:rPr>
+          <w:b/>
+          <w:w w:val="120"/>
+          <w:sz w:val="20"/>
+        </w:rPr>
+        <w:t xml:space="preserve"> Negeri </w:t>
+      </w:r>
+      <w:proofErr w:type="spellStart"/>
+      <w:r>
+        <w:rPr>
+          <w:b/>
+          <w:w w:val="120"/>
+          <w:sz w:val="20"/>
+        </w:rPr>
+        <w:t>Cilacap</w:t>
+      </w:r>
+      <w:proofErr w:type="spellEnd"/>
       <w:r>
         <w:rPr>
           <w:rFonts w:ascii="Times New Roman"/>
@@ -976,7 +1063,23 @@
           <w:w w:val="105"/>
           <w:sz w:val="20"/>
         </w:rPr>
-        <w:t>Managed social media content for Rumah Sakit Islam Fatimah Cilacap.</w:t>
+        <w:t xml:space="preserve">Managed social media content for Rumah Sakit Islam Fatimah </w:t>
+      </w:r>
+      <w:proofErr w:type="spellStart"/>
+      <w:r>
+        <w:rPr>
+          <w:w w:val="105"/>
+          <w:sz w:val="20"/>
+        </w:rPr>
+        <w:t>Cilacap</w:t>
+      </w:r>
+      <w:proofErr w:type="spellEnd"/>
+      <w:r>
+        <w:rPr>
+          <w:w w:val="105"/>
+          <w:sz w:val="20"/>
+        </w:rPr>
+        <w:t>.</w:t>
       </w:r>
     </w:p>
     <w:p>
@@ -1022,7 +1125,39 @@
           <w:w w:val="105"/>
           <w:sz w:val="20"/>
         </w:rPr>
-        <w:t>Created the official logo for the Department of Computer and Business, Politeknik Negeri Cilacap.</w:t>
+        <w:t xml:space="preserve">Created the official logo for the Department of Computer and Business, </w:t>
+      </w:r>
+      <w:proofErr w:type="spellStart"/>
+      <w:r>
+        <w:rPr>
+          <w:w w:val="105"/>
+          <w:sz w:val="20"/>
+        </w:rPr>
+        <w:t>Politeknik</w:t>
+      </w:r>
+      <w:proofErr w:type="spellEnd"/>
+      <w:r>
+        <w:rPr>
+          <w:w w:val="105"/>
+          <w:sz w:val="20"/>
+        </w:rPr>
+        <w:t xml:space="preserve"> Negeri </w:t>
+      </w:r>
+      <w:proofErr w:type="spellStart"/>
+      <w:r>
+        <w:rPr>
+          <w:w w:val="105"/>
+          <w:sz w:val="20"/>
+        </w:rPr>
+        <w:t>Cilacap</w:t>
+      </w:r>
+      <w:proofErr w:type="spellEnd"/>
+      <w:r>
+        <w:rPr>
+          <w:w w:val="105"/>
+          <w:sz w:val="20"/>
+        </w:rPr>
+        <w:t>.</w:t>
       </w:r>
     </w:p>
     <w:p>
@@ -1045,7 +1180,55 @@
           <w:w w:val="105"/>
           <w:sz w:val="20"/>
         </w:rPr>
-        <w:t>Designed the official logo for the new study program D4 Teknologi Rekayasa Perangkat Lunak.</w:t>
+        <w:t xml:space="preserve">Designed the official logo for the new study program D4 </w:t>
+      </w:r>
+      <w:proofErr w:type="spellStart"/>
+      <w:r>
+        <w:rPr>
+          <w:w w:val="105"/>
+          <w:sz w:val="20"/>
+        </w:rPr>
+        <w:t>Teknologi</w:t>
+      </w:r>
+      <w:proofErr w:type="spellEnd"/>
+      <w:r>
+        <w:rPr>
+          <w:w w:val="105"/>
+          <w:sz w:val="20"/>
+        </w:rPr>
+        <w:t xml:space="preserve"> </w:t>
+      </w:r>
+      <w:proofErr w:type="spellStart"/>
+      <w:r>
+        <w:rPr>
+          <w:w w:val="105"/>
+          <w:sz w:val="20"/>
+        </w:rPr>
+        <w:t>Rekayasa</w:t>
+      </w:r>
+      <w:proofErr w:type="spellEnd"/>
+      <w:r>
+        <w:rPr>
+          <w:w w:val="105"/>
+          <w:sz w:val="20"/>
+        </w:rPr>
+        <w:t xml:space="preserve"> </w:t>
+      </w:r>
+      <w:proofErr w:type="spellStart"/>
+      <w:r>
+        <w:rPr>
+          <w:w w:val="105"/>
+          <w:sz w:val="20"/>
+        </w:rPr>
+        <w:t>Perangkat</w:t>
+      </w:r>
+      <w:proofErr w:type="spellEnd"/>
+      <w:r>
+        <w:rPr>
+          <w:w w:val="105"/>
+          <w:sz w:val="20"/>
+        </w:rPr>
+        <w:t xml:space="preserve"> Lunak.</w:t>
       </w:r>
     </w:p>
     <w:p>
@@ -1124,7 +1307,7 @@
           </mc:Choice>
           <mc:Fallback>
             <w:pict>
-              <v:shape w14:anchorId="684C74BA" id="Graphic 4" o:spid="_x0000_s1026" style="position:absolute;margin-left:1in;margin-top:30.7pt;width:451.3pt;height:.1pt;z-index:-15727616;visibility:visible;mso-wrap-style:square;mso-wrap-distance-left:0;mso-wrap-distance-top:0;mso-wrap-distance-right:0;mso-wrap-distance-bottom:0;mso-position-horizontal:absolute;mso-position-horizontal-relative:page;mso-position-vertical:absolute;mso-position-vertical-relative:text;v-text-anchor:top" coordsize="5731510,1270" o:gfxdata="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" path="m,l5731205,e" filled="f" strokeweight=".14039mm">
+              <v:shape w14:anchorId="30C25723" id="Graphic 4" o:spid="_x0000_s1026" style="position:absolute;margin-left:1in;margin-top:30.7pt;width:451.3pt;height:.1pt;z-index:-15727616;visibility:visible;mso-wrap-style:square;mso-wrap-distance-left:0;mso-wrap-distance-top:0;mso-wrap-distance-right:0;mso-wrap-distance-bottom:0;mso-position-horizontal:absolute;mso-position-horizontal-relative:page;mso-position-vertical:absolute;mso-position-vertical-relative:text;v-text-anchor:top" coordsize="5731510,1270" o:gfxdata="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" path="m,l5731205,e" filled="f" strokeweight=".14039mm">
                 <v:path arrowok="t"/>
                 <w10:wrap type="topAndBottom" anchorx="page"/>
               </v:shape>
@@ -1247,6 +1430,7 @@
         </w:rPr>
         <w:tab/>
       </w:r>
+      <w:proofErr w:type="spellStart"/>
       <w:r>
         <w:rPr>
           <w:w w:val="110"/>
@@ -1254,6 +1438,7 @@
         </w:rPr>
         <w:t>Politeknik</w:t>
       </w:r>
+      <w:proofErr w:type="spellEnd"/>
       <w:r>
         <w:rPr>
           <w:spacing w:val="-6"/>
@@ -1277,6 +1462,7 @@
         </w:rPr>
         <w:t xml:space="preserve"> </w:t>
       </w:r>
+      <w:proofErr w:type="spellStart"/>
       <w:r>
         <w:rPr>
           <w:spacing w:val="-2"/>
@@ -1285,6 +1471,7 @@
         </w:rPr>
         <w:t>Cilacap</w:t>
       </w:r>
+      <w:proofErr w:type="spellEnd"/>
     </w:p>
     <w:p>
       <w:pPr>
@@ -1437,7 +1624,7 @@
           </mc:Choice>
           <mc:Fallback>
             <w:pict>
-              <v:shape w14:anchorId="54F93D19" id="Graphic 5" o:spid="_x0000_s1026" style="position:absolute;margin-left:1in;margin-top:15.8pt;width:451.3pt;height:.1pt;z-index:-15727104;visibility:visible;mso-wrap-style:square;mso-wrap-distance-left:0;mso-wrap-distance-top:0;mso-wrap-distance-right:0;mso-wrap-distance-bottom:0;mso-position-horizontal:absolute;mso-position-horizontal-relative:page;mso-position-vertical:absolute;mso-position-vertical-relative:text;v-text-anchor:top" coordsize="5731510,1270" o:gfxdata="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" path="m,l5731205,e" filled="f" strokeweight=".14039mm">
+              <v:shape w14:anchorId="439B23DB" id="Graphic 5" o:spid="_x0000_s1026" style="position:absolute;margin-left:1in;margin-top:15.8pt;width:451.3pt;height:.1pt;z-index:-15727104;visibility:visible;mso-wrap-style:square;mso-wrap-distance-left:0;mso-wrap-distance-top:0;mso-wrap-distance-right:0;mso-wrap-distance-bottom:0;mso-position-horizontal:absolute;mso-position-horizontal-relative:page;mso-position-vertical:absolute;mso-position-vertical-relative:text;v-text-anchor:top" coordsize="5731510,1270" o:gfxdata="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" path="m,l5731205,e" filled="f" strokeweight=".14039mm">
                 <v:path arrowok="t"/>
                 <w10:wrap type="topAndBottom" anchorx="page"/>
               </v:shape>
@@ -1494,23 +1681,7 @@
           <w:w w:val="120"/>
           <w:sz w:val="20"/>
         </w:rPr>
-        <w:t xml:space="preserve"> Place </w:t>
-      </w:r>
-      <w:r>
-        <w:rPr>
-          <w:b/>
-          <w:w w:val="120"/>
-          <w:sz w:val="20"/>
-        </w:rPr>
-        <w:t xml:space="preserve">– </w:t>
-      </w:r>
-      <w:r>
-        <w:rPr>
-          <w:b/>
-          <w:w w:val="120"/>
-          <w:sz w:val="20"/>
-        </w:rPr>
-        <w:t>Intermedia Information Technology Competition</w:t>
+        <w:t xml:space="preserve"> Place – Intermedia Information Technology Competition</w:t>
       </w:r>
       <w:r>
         <w:rPr>
@@ -1525,15 +1696,7 @@
           <w:w w:val="120"/>
           <w:sz w:val="20"/>
         </w:rPr>
-        <w:t>202</w:t>
-      </w:r>
-      <w:r>
-        <w:rPr>
-          <w:spacing w:val="-4"/>
-          <w:w w:val="120"/>
-          <w:sz w:val="20"/>
-        </w:rPr>
-        <w:t>4</w:t>
+        <w:t>2024</w:t>
       </w:r>
     </w:p>
     <w:p>
@@ -1663,7 +1826,7 @@
           </mc:Choice>
           <mc:Fallback>
             <w:pict>
-              <v:shape w14:anchorId="40218195" id="Graphic 6" o:spid="_x0000_s1026" style="position:absolute;margin-left:1in;margin-top:15.85pt;width:451.3pt;height:.1pt;z-index:-15726592;visibility:visible;mso-wrap-style:square;mso-wrap-distance-left:0;mso-wrap-distance-top:0;mso-wrap-distance-right:0;mso-wrap-distance-bottom:0;mso-position-horizontal:absolute;mso-position-horizontal-relative:page;mso-position-vertical:absolute;mso-position-vertical-relative:text;v-text-anchor:top" coordsize="5731510,1270" o:gfxdata="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" path="m,l5731205,e" filled="f" strokeweight=".14039mm">
+              <v:shape w14:anchorId="7198777B" id="Graphic 6" o:spid="_x0000_s1026" style="position:absolute;margin-left:1in;margin-top:15.85pt;width:451.3pt;height:.1pt;z-index:-15726592;visibility:visible;mso-wrap-style:square;mso-wrap-distance-left:0;mso-wrap-distance-top:0;mso-wrap-distance-right:0;mso-wrap-distance-bottom:0;mso-position-horizontal:absolute;mso-position-horizontal-relative:page;mso-position-vertical:absolute;mso-position-vertical-relative:text;v-text-anchor:top" coordsize="5731510,1270" o:gfxdata="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" path="m,l5731205,e" filled="f" strokeweight=".14039mm">
                 <v:path arrowok="t"/>
                 <w10:wrap type="topAndBottom" anchorx="page"/>
               </v:shape>
@@ -1782,14 +1945,7 @@
           <w:w w:val="110"/>
           <w:sz w:val="20"/>
         </w:rPr>
-        <w:t xml:space="preserve">– </w:t>
-      </w:r>
-      <w:r>
-        <w:rPr>
-          <w:w w:val="110"/>
-          <w:sz w:val="20"/>
-        </w:rPr>
-        <w:t>Concept, development, typography, visual identity</w:t>
+        <w:t>– Concept, development, typography, visual identity</w:t>
       </w:r>
     </w:p>
     <w:p>
@@ -1814,14 +1970,7 @@
           <w:w w:val="110"/>
           <w:sz w:val="20"/>
         </w:rPr>
-        <w:t xml:space="preserve">– </w:t>
-      </w:r>
-      <w:r>
-        <w:rPr>
-          <w:w w:val="110"/>
-          <w:sz w:val="20"/>
-        </w:rPr>
-        <w:t>Poster, banner, social media design</w:t>
+        <w:t>– Poster, banner, social media design</w:t>
       </w:r>
     </w:p>
     <w:p>
@@ -1839,29 +1988,14 @@
           <w:w w:val="110"/>
           <w:sz w:val="20"/>
         </w:rPr>
-        <w:t>Color Theory &amp; Typography</w:t>
-      </w:r>
-      <w:r>
-        <w:rPr>
-          <w:b/>
+        <w:t xml:space="preserve">Color Theory &amp; Typography </w:t>
+      </w:r>
+      <w:r>
+        <w:rPr>
           <w:w w:val="110"/>
           <w:sz w:val="20"/>
         </w:rPr>
-        <w:t xml:space="preserve"> </w:t>
-      </w:r>
-      <w:r>
-        <w:rPr>
-          <w:w w:val="110"/>
-          <w:sz w:val="20"/>
-        </w:rPr>
-        <w:t xml:space="preserve">– </w:t>
-      </w:r>
-      <w:r>
-        <w:rPr>
-          <w:w w:val="110"/>
-          <w:sz w:val="20"/>
-        </w:rPr>
-        <w:t>Visual harmony, readability, branding consistency</w:t>
+        <w:t>– Visual harmony, readability, branding consistency</w:t>
       </w:r>
     </w:p>
     <w:p>
@@ -1878,30 +2012,24 @@
           <w:w w:val="110"/>
           <w:sz w:val="20"/>
         </w:rPr>
-        <w:t>Mockup &amp; Presentation</w:t>
-      </w:r>
-      <w:r>
-        <w:rPr>
-          <w:b/>
+        <w:t xml:space="preserve">Mockup &amp; Presentation </w:t>
+      </w:r>
+      <w:r>
+        <w:rPr>
           <w:w w:val="110"/>
           <w:sz w:val="20"/>
         </w:rPr>
-        <w:t xml:space="preserve"> </w:t>
-      </w:r>
+        <w:t xml:space="preserve">– T-shirt design, product </w:t>
+      </w:r>
+      <w:proofErr w:type="spellStart"/>
       <w:r>
         <w:rPr>
           <w:w w:val="110"/>
           <w:sz w:val="20"/>
         </w:rPr>
-        <w:t xml:space="preserve">– </w:t>
-      </w:r>
-      <w:r>
-        <w:rPr>
-          <w:w w:val="110"/>
-          <w:sz w:val="20"/>
-        </w:rPr>
-        <w:t>T-shirt design, product viisualization</w:t>
-      </w:r>
+        <w:t>viisualization</w:t>
+      </w:r>
+      <w:proofErr w:type="spellEnd"/>
     </w:p>
     <w:sectPr>
       <w:type w:val="continuous"/>
@@ -2466,6 +2594,7 @@
   <w:style w:type="character" w:default="1" w:styleId="DefaultParagraphFont">
     <w:name w:val="Default Paragraph Font"/>
     <w:uiPriority w:val="1"/>
+    <w:semiHidden/>
     <w:unhideWhenUsed/>
   </w:style>
   <w:style w:type="table" w:default="1" w:styleId="TableNormal">

</xml_diff>

<commit_message>
refractor: update cv content
</commit_message>
<xml_diff>
--- a/public/assets/CV/cv_design.docx
+++ b/public/assets/CV/cv_design.docx
@@ -118,29 +118,14 @@
           <w:rPr>
             <w:w w:val="105"/>
           </w:rPr>
-          <w:t>linkedin.com/in/</w:t>
-        </w:r>
-        <w:proofErr w:type="spellStart"/>
-        <w:r>
-          <w:rPr>
-            <w:w w:val="105"/>
-          </w:rPr>
-          <w:t>rayhan-afrizal-</w:t>
+          <w:t>linkedin.com/in/rayhan-afrizal-</w:t>
         </w:r>
         <w:r>
           <w:rPr>
             <w:spacing w:val="-2"/>
             <w:w w:val="105"/>
           </w:rPr>
-          <w:t>fajri</w:t>
-        </w:r>
-        <w:proofErr w:type="spellEnd"/>
-        <w:r>
-          <w:rPr>
-            <w:spacing w:val="-2"/>
-            <w:w w:val="105"/>
-          </w:rPr>
-          <w:t>/</w:t>
+          <w:t>fajri/</w:t>
         </w:r>
       </w:hyperlink>
     </w:p>
@@ -225,7 +210,7 @@
           </mc:Choice>
           <mc:Fallback>
             <w:pict>
-              <v:shape w14:anchorId="5C0156FB" id="Graphic 1" o:spid="_x0000_s1026" style="position:absolute;margin-left:1in;margin-top:15.85pt;width:451.3pt;height:.1pt;z-index:-15728640;visibility:visible;mso-wrap-style:square;mso-wrap-distance-left:0;mso-wrap-distance-top:0;mso-wrap-distance-right:0;mso-wrap-distance-bottom:0;mso-position-horizontal:absolute;mso-position-horizontal-relative:page;mso-position-vertical:absolute;mso-position-vertical-relative:text;v-text-anchor:top" coordsize="5731510,1270" o:gfxdata="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" path="m,l5731205,e" filled="f" strokeweight=".14039mm">
+              <v:shape w14:anchorId="4F3C810A" id="Graphic 1" o:spid="_x0000_s1026" style="position:absolute;margin-left:1in;margin-top:15.85pt;width:451.3pt;height:.1pt;z-index:-15728640;visibility:visible;mso-wrap-style:square;mso-wrap-distance-left:0;mso-wrap-distance-top:0;mso-wrap-distance-right:0;mso-wrap-distance-bottom:0;mso-position-horizontal:absolute;mso-position-horizontal-relative:page;mso-position-vertical:absolute;mso-position-vertical-relative:text;v-text-anchor:top" coordsize="5731510,1270" o:gfxdata="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" path="m,l5731205,e" filled="f" strokeweight=".14039mm">
                 <v:path arrowok="t"/>
                 <w10:wrap type="topAndBottom" anchorx="page"/>
               </v:shape>
@@ -336,7 +321,7 @@
           </mc:Choice>
           <mc:Fallback>
             <w:pict>
-              <v:shape w14:anchorId="5BCB77FE" id="Graphic 2" o:spid="_x0000_s1026" style="position:absolute;margin-left:1in;margin-top:15.85pt;width:451.3pt;height:.1pt;z-index:-15728128;visibility:visible;mso-wrap-style:square;mso-wrap-distance-left:0;mso-wrap-distance-top:0;mso-wrap-distance-right:0;mso-wrap-distance-bottom:0;mso-position-horizontal:absolute;mso-position-horizontal-relative:page;mso-position-vertical:absolute;mso-position-vertical-relative:text;v-text-anchor:top" coordsize="5731510,1270" o:gfxdata="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" path="m,l5731205,e" filled="f" strokeweight=".14039mm">
+              <v:shape w14:anchorId="54C94912" id="Graphic 2" o:spid="_x0000_s1026" style="position:absolute;margin-left:1in;margin-top:15.85pt;width:451.3pt;height:.1pt;z-index:-15728128;visibility:visible;mso-wrap-style:square;mso-wrap-distance-left:0;mso-wrap-distance-top:0;mso-wrap-distance-right:0;mso-wrap-distance-bottom:0;mso-position-horizontal:absolute;mso-position-horizontal-relative:page;mso-position-vertical:absolute;mso-position-vertical-relative:text;v-text-anchor:top" coordsize="5731510,1270" o:gfxdata="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" path="m,l5731205,e" filled="f" strokeweight=".14039mm">
                 <v:path arrowok="t"/>
                 <w10:wrap type="topAndBottom" anchorx="page"/>
               </v:shape>
@@ -363,7 +348,6 @@
           <w:sz w:val="20"/>
         </w:rPr>
       </w:pPr>
-      <w:proofErr w:type="spellStart"/>
       <w:r>
         <w:rPr>
           <w:b/>
@@ -372,7 +356,6 @@
         </w:rPr>
         <w:t>Politeknik</w:t>
       </w:r>
-      <w:proofErr w:type="spellEnd"/>
       <w:r>
         <w:rPr>
           <w:b/>
@@ -399,7 +382,6 @@
         </w:rPr>
         <w:t xml:space="preserve"> </w:t>
       </w:r>
-      <w:proofErr w:type="spellStart"/>
       <w:r>
         <w:rPr>
           <w:b/>
@@ -409,7 +391,6 @@
         </w:rPr>
         <w:t>Cilacap</w:t>
       </w:r>
-      <w:proofErr w:type="spellEnd"/>
       <w:r>
         <w:rPr>
           <w:b/>
@@ -417,21 +398,12 @@
         </w:rPr>
         <w:tab/>
       </w:r>
-      <w:proofErr w:type="spellStart"/>
       <w:r>
         <w:rPr>
           <w:w w:val="115"/>
           <w:sz w:val="20"/>
         </w:rPr>
-        <w:t>Cilacap</w:t>
-      </w:r>
-      <w:proofErr w:type="spellEnd"/>
-      <w:r>
-        <w:rPr>
-          <w:w w:val="115"/>
-          <w:sz w:val="20"/>
-        </w:rPr>
-        <w:t>,</w:t>
+        <w:t>Cilacap,</w:t>
       </w:r>
       <w:r>
         <w:rPr>
@@ -680,7 +652,7 @@
           </mc:Choice>
           <mc:Fallback>
             <w:pict>
-              <v:shape w14:anchorId="5E569C1A" id="Graphic 3" o:spid="_x0000_s1026" style="position:absolute;margin-left:1in;margin-top:15.8pt;width:451.3pt;height:.1pt;z-index:15731200;visibility:visible;mso-wrap-style:square;mso-wrap-distance-left:0;mso-wrap-distance-top:0;mso-wrap-distance-right:0;mso-wrap-distance-bottom:0;mso-position-horizontal:absolute;mso-position-horizontal-relative:page;mso-position-vertical:absolute;mso-position-vertical-relative:text;v-text-anchor:top" coordsize="5731510,1270" o:gfxdata="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" path="m,l5731205,e" filled="f" strokeweight=".14039mm">
+              <v:shape w14:anchorId="08A1D8AB" id="Graphic 3" o:spid="_x0000_s1026" style="position:absolute;margin-left:1in;margin-top:15.8pt;width:451.3pt;height:.1pt;z-index:15731200;visibility:visible;mso-wrap-style:square;mso-wrap-distance-left:0;mso-wrap-distance-top:0;mso-wrap-distance-right:0;mso-wrap-distance-bottom:0;mso-position-horizontal:absolute;mso-position-horizontal-relative:page;mso-position-vertical:absolute;mso-position-vertical-relative:text;v-text-anchor:top" coordsize="5731510,1270" o:gfxdata="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" path="m,l5731205,e" filled="f" strokeweight=".14039mm">
                 <v:path arrowok="t"/>
                 <w10:wrap anchorx="page"/>
               </v:shape>
@@ -729,25 +701,7 @@
           <w:w w:val="120"/>
           <w:sz w:val="20"/>
         </w:rPr>
-        <w:t xml:space="preserve"> SMANA Masuk </w:t>
-      </w:r>
-      <w:proofErr w:type="spellStart"/>
-      <w:r>
-        <w:rPr>
-          <w:b/>
-          <w:w w:val="120"/>
-          <w:sz w:val="20"/>
-        </w:rPr>
-        <w:t>Kampus</w:t>
-      </w:r>
-      <w:proofErr w:type="spellEnd"/>
-      <w:r>
-        <w:rPr>
-          <w:b/>
-          <w:w w:val="120"/>
-          <w:sz w:val="20"/>
-        </w:rPr>
-        <w:t xml:space="preserve"> 6.0</w:t>
+        <w:t xml:space="preserve"> SMANA Masuk Kampus 6.0</w:t>
       </w:r>
       <w:r>
         <w:rPr>
@@ -859,44 +813,32 @@
           <w:w w:val="120"/>
           <w:sz w:val="20"/>
         </w:rPr>
-        <w:t xml:space="preserve">Media Team – </w:t>
-      </w:r>
-      <w:r>
-        <w:rPr>
-          <w:b/>
-          <w:w w:val="120"/>
-          <w:sz w:val="20"/>
-        </w:rPr>
-        <w:t xml:space="preserve">Futsal Cup </w:t>
-      </w:r>
-      <w:proofErr w:type="spellStart"/>
-      <w:r>
-        <w:rPr>
-          <w:b/>
-          <w:w w:val="120"/>
-          <w:sz w:val="20"/>
-        </w:rPr>
-        <w:t>Politeknik</w:t>
-      </w:r>
-      <w:proofErr w:type="spellEnd"/>
-      <w:r>
-        <w:rPr>
-          <w:b/>
-          <w:w w:val="120"/>
-          <w:sz w:val="20"/>
-        </w:rPr>
-        <w:t xml:space="preserve"> Negeri </w:t>
-      </w:r>
-      <w:proofErr w:type="spellStart"/>
-      <w:r>
-        <w:rPr>
-          <w:b/>
-          <w:w w:val="120"/>
-          <w:sz w:val="20"/>
-        </w:rPr>
-        <w:t>Cilacap</w:t>
-      </w:r>
-      <w:proofErr w:type="spellEnd"/>
+        <w:t xml:space="preserve">Media Team </w:t>
+      </w:r>
+      <w:r>
+        <w:rPr>
+          <w:b/>
+          <w:w w:val="120"/>
+          <w:sz w:val="20"/>
+        </w:rPr>
+        <w:t>–</w:t>
+      </w:r>
+      <w:r>
+        <w:rPr>
+          <w:b/>
+          <w:w w:val="120"/>
+          <w:sz w:val="20"/>
+        </w:rPr>
+        <w:t xml:space="preserve"> </w:t>
+      </w:r>
+      <w:r>
+        <w:rPr>
+          <w:b/>
+          <w:w w:val="120"/>
+          <w:sz w:val="20"/>
+        </w:rPr>
+        <w:t>Diesnatalis Politeknik Negeri Cilacap</w:t>
+      </w:r>
       <w:r>
         <w:rPr>
           <w:rFonts w:ascii="Times New Roman"/>
@@ -942,99 +884,7 @@
           <w:w w:val="105"/>
           <w:sz w:val="20"/>
         </w:rPr>
-        <w:t xml:space="preserve">Designed the </w:t>
-      </w:r>
-      <w:r>
-        <w:rPr>
-          <w:w w:val="105"/>
-          <w:sz w:val="20"/>
-        </w:rPr>
-        <w:t>event logo and developed mockup concept for event t-shirts</w:t>
-      </w:r>
-      <w:r>
-        <w:rPr>
-          <w:w w:val="105"/>
-          <w:sz w:val="20"/>
-        </w:rPr>
-        <w:t>.</w:t>
-      </w:r>
-    </w:p>
-    <w:p>
-      <w:pPr>
-        <w:tabs>
-          <w:tab w:val="right" w:pos="9048"/>
-        </w:tabs>
-        <w:spacing w:before="172"/>
-        <w:rPr>
-          <w:sz w:val="20"/>
-        </w:rPr>
-      </w:pPr>
-      <w:r>
-        <w:rPr>
-          <w:b/>
-          <w:w w:val="120"/>
-          <w:sz w:val="20"/>
-        </w:rPr>
-        <w:t xml:space="preserve">Media Team – </w:t>
-      </w:r>
-      <w:r>
-        <w:rPr>
-          <w:b/>
-          <w:w w:val="120"/>
-          <w:sz w:val="20"/>
-        </w:rPr>
-        <w:t xml:space="preserve">Teaching Factory JKB, </w:t>
-      </w:r>
-      <w:proofErr w:type="spellStart"/>
-      <w:r>
-        <w:rPr>
-          <w:b/>
-          <w:w w:val="120"/>
-          <w:sz w:val="20"/>
-        </w:rPr>
-        <w:t>Politeknik</w:t>
-      </w:r>
-      <w:proofErr w:type="spellEnd"/>
-      <w:r>
-        <w:rPr>
-          <w:b/>
-          <w:w w:val="120"/>
-          <w:sz w:val="20"/>
-        </w:rPr>
-        <w:t xml:space="preserve"> Negeri </w:t>
-      </w:r>
-      <w:proofErr w:type="spellStart"/>
-      <w:r>
-        <w:rPr>
-          <w:b/>
-          <w:w w:val="120"/>
-          <w:sz w:val="20"/>
-        </w:rPr>
-        <w:t>Cilacap</w:t>
-      </w:r>
-      <w:proofErr w:type="spellEnd"/>
-      <w:r>
-        <w:rPr>
-          <w:rFonts w:ascii="Times New Roman"/>
-          <w:sz w:val="20"/>
-        </w:rPr>
-        <w:tab/>
-      </w:r>
-      <w:r>
-        <w:rPr>
-          <w:spacing w:val="-4"/>
-          <w:w w:val="120"/>
-          <w:sz w:val="20"/>
-        </w:rPr>
-        <w:t>202</w:t>
-      </w:r>
-      <w:r>
-        <w:rPr>
-          <w:spacing w:val="-4"/>
-          <w:w w:val="120"/>
-          <w:sz w:val="20"/>
-        </w:rPr>
-        <w:t>3 - 2025</w:t>
+        <w:t>Managed social media content.</w:t>
       </w:r>
     </w:p>
     <w:p>
@@ -1048,32 +898,68 @@
           <w:tab w:val="left" w:pos="221"/>
         </w:tabs>
         <w:spacing w:before="115"/>
-        <w:rPr>
-          <w:sz w:val="20"/>
-        </w:rPr>
-      </w:pPr>
-      <w:r>
-        <w:rPr>
-          <w:w w:val="105"/>
-          <w:sz w:val="20"/>
-        </w:rPr>
-        <w:t xml:space="preserve">Managed social media content for Rumah Sakit Islam Fatimah </w:t>
-      </w:r>
-      <w:proofErr w:type="spellStart"/>
-      <w:r>
-        <w:rPr>
-          <w:w w:val="105"/>
-          <w:sz w:val="20"/>
-        </w:rPr>
-        <w:t>Cilacap</w:t>
-      </w:r>
-      <w:proofErr w:type="spellEnd"/>
-      <w:r>
-        <w:rPr>
-          <w:w w:val="105"/>
-          <w:sz w:val="20"/>
-        </w:rPr>
-        <w:t>.</w:t>
+        <w:ind w:left="221" w:hanging="198"/>
+        <w:rPr>
+          <w:sz w:val="20"/>
+        </w:rPr>
+      </w:pPr>
+      <w:r>
+        <w:rPr>
+          <w:w w:val="105"/>
+          <w:sz w:val="20"/>
+        </w:rPr>
+        <w:t>Create poster events and achievement certificates.</w:t>
+      </w:r>
+    </w:p>
+    <w:p>
+      <w:pPr>
+        <w:tabs>
+          <w:tab w:val="right" w:pos="9048"/>
+        </w:tabs>
+        <w:spacing w:before="172"/>
+        <w:ind w:left="23"/>
+        <w:rPr>
+          <w:sz w:val="20"/>
+        </w:rPr>
+      </w:pPr>
+      <w:r>
+        <w:rPr>
+          <w:b/>
+          <w:w w:val="120"/>
+          <w:sz w:val="20"/>
+        </w:rPr>
+        <w:t xml:space="preserve">Media Team – </w:t>
+      </w:r>
+      <w:r>
+        <w:rPr>
+          <w:b/>
+          <w:w w:val="120"/>
+          <w:sz w:val="20"/>
+        </w:rPr>
+        <w:t>Futsal Cup Politeknik Negeri Cilacap</w:t>
+      </w:r>
+      <w:r>
+        <w:rPr>
+          <w:rFonts w:ascii="Times New Roman"/>
+          <w:sz w:val="20"/>
+        </w:rPr>
+        <w:tab/>
+      </w:r>
+      <w:r>
+        <w:rPr>
+          <w:spacing w:val="-4"/>
+          <w:w w:val="120"/>
+          <w:sz w:val="20"/>
+        </w:rPr>
+        <w:t>202</w:t>
+      </w:r>
+      <w:r>
+        <w:rPr>
+          <w:spacing w:val="-4"/>
+          <w:w w:val="120"/>
+          <w:sz w:val="20"/>
+        </w:rPr>
+        <w:t>3</w:t>
       </w:r>
     </w:p>
     <w:p>
@@ -1087,16 +973,81 @@
           <w:tab w:val="left" w:pos="221"/>
         </w:tabs>
         <w:spacing w:before="115"/>
-        <w:rPr>
-          <w:sz w:val="20"/>
-        </w:rPr>
-      </w:pPr>
-      <w:r>
-        <w:rPr>
-          <w:w w:val="105"/>
-          <w:sz w:val="20"/>
-        </w:rPr>
-        <w:t>Designed the official logo for Teaching Factory JKB.</w:t>
+        <w:ind w:left="221" w:hanging="198"/>
+        <w:rPr>
+          <w:sz w:val="20"/>
+        </w:rPr>
+      </w:pPr>
+      <w:r>
+        <w:rPr>
+          <w:w w:val="105"/>
+          <w:sz w:val="20"/>
+        </w:rPr>
+        <w:t xml:space="preserve">Designed the </w:t>
+      </w:r>
+      <w:r>
+        <w:rPr>
+          <w:w w:val="105"/>
+          <w:sz w:val="20"/>
+        </w:rPr>
+        <w:t>event logo and developed mockup concept for event t-shirts</w:t>
+      </w:r>
+      <w:r>
+        <w:rPr>
+          <w:w w:val="105"/>
+          <w:sz w:val="20"/>
+        </w:rPr>
+        <w:t>.</w:t>
+      </w:r>
+    </w:p>
+    <w:p>
+      <w:pPr>
+        <w:tabs>
+          <w:tab w:val="right" w:pos="9048"/>
+        </w:tabs>
+        <w:spacing w:before="172"/>
+        <w:rPr>
+          <w:sz w:val="20"/>
+        </w:rPr>
+      </w:pPr>
+      <w:r>
+        <w:rPr>
+          <w:b/>
+          <w:w w:val="120"/>
+          <w:sz w:val="20"/>
+        </w:rPr>
+        <w:t xml:space="preserve">Media Team – </w:t>
+      </w:r>
+      <w:r>
+        <w:rPr>
+          <w:b/>
+          <w:w w:val="120"/>
+          <w:sz w:val="20"/>
+        </w:rPr>
+        <w:t>Teaching Factory JKB, Politeknik Negeri Cilacap</w:t>
+      </w:r>
+      <w:r>
+        <w:rPr>
+          <w:rFonts w:ascii="Times New Roman"/>
+          <w:sz w:val="20"/>
+        </w:rPr>
+        <w:tab/>
+      </w:r>
+      <w:r>
+        <w:rPr>
+          <w:spacing w:val="-4"/>
+          <w:w w:val="120"/>
+          <w:sz w:val="20"/>
+        </w:rPr>
+        <w:t>202</w:t>
+      </w:r>
+      <w:r>
+        <w:rPr>
+          <w:spacing w:val="-4"/>
+          <w:w w:val="120"/>
+          <w:sz w:val="20"/>
+        </w:rPr>
+        <w:t>3 - 2025</w:t>
       </w:r>
     </w:p>
     <w:p>
@@ -1119,39 +1070,7 @@
           <w:w w:val="105"/>
           <w:sz w:val="20"/>
         </w:rPr>
-        <w:t xml:space="preserve">Created the official logo for the Department of Computer and Business, </w:t>
-      </w:r>
-      <w:proofErr w:type="spellStart"/>
-      <w:r>
-        <w:rPr>
-          <w:w w:val="105"/>
-          <w:sz w:val="20"/>
-        </w:rPr>
-        <w:t>Politeknik</w:t>
-      </w:r>
-      <w:proofErr w:type="spellEnd"/>
-      <w:r>
-        <w:rPr>
-          <w:w w:val="105"/>
-          <w:sz w:val="20"/>
-        </w:rPr>
-        <w:t xml:space="preserve"> Negeri </w:t>
-      </w:r>
-      <w:proofErr w:type="spellStart"/>
-      <w:r>
-        <w:rPr>
-          <w:w w:val="105"/>
-          <w:sz w:val="20"/>
-        </w:rPr>
-        <w:t>Cilacap</w:t>
-      </w:r>
-      <w:proofErr w:type="spellEnd"/>
-      <w:r>
-        <w:rPr>
-          <w:w w:val="105"/>
-          <w:sz w:val="20"/>
-        </w:rPr>
-        <w:t>.</w:t>
+        <w:t>Managed social media content for Rumah Sakit Islam Fatimah Cilacap.</w:t>
       </w:r>
     </w:p>
     <w:p>
@@ -1174,55 +1093,89 @@
           <w:w w:val="105"/>
           <w:sz w:val="20"/>
         </w:rPr>
-        <w:t xml:space="preserve">Designed the official logo for the new study program D4 </w:t>
-      </w:r>
-      <w:proofErr w:type="spellStart"/>
-      <w:r>
-        <w:rPr>
-          <w:w w:val="105"/>
-          <w:sz w:val="20"/>
-        </w:rPr>
-        <w:t>Teknologi</w:t>
-      </w:r>
-      <w:proofErr w:type="spellEnd"/>
-      <w:r>
-        <w:rPr>
-          <w:w w:val="105"/>
-          <w:sz w:val="20"/>
-        </w:rPr>
-        <w:t xml:space="preserve"> </w:t>
-      </w:r>
-      <w:proofErr w:type="spellStart"/>
-      <w:r>
-        <w:rPr>
-          <w:w w:val="105"/>
-          <w:sz w:val="20"/>
-        </w:rPr>
-        <w:t>Rekayasa</w:t>
-      </w:r>
-      <w:proofErr w:type="spellEnd"/>
-      <w:r>
-        <w:rPr>
-          <w:w w:val="105"/>
-          <w:sz w:val="20"/>
-        </w:rPr>
-        <w:t xml:space="preserve"> </w:t>
-      </w:r>
-      <w:proofErr w:type="spellStart"/>
-      <w:r>
-        <w:rPr>
-          <w:w w:val="105"/>
-          <w:sz w:val="20"/>
-        </w:rPr>
-        <w:t>Perangkat</w:t>
-      </w:r>
-      <w:proofErr w:type="spellEnd"/>
-      <w:r>
-        <w:rPr>
-          <w:w w:val="105"/>
-          <w:sz w:val="20"/>
-        </w:rPr>
-        <w:t xml:space="preserve"> Lunak.</w:t>
+        <w:t>Designed the official logo for Teaching Factory JKB</w:t>
+      </w:r>
+      <w:r>
+        <w:rPr>
+          <w:w w:val="105"/>
+          <w:sz w:val="20"/>
+        </w:rPr>
+        <w:t xml:space="preserve"> (Jurusan Komputer dan Bisnis)</w:t>
+      </w:r>
+      <w:r>
+        <w:rPr>
+          <w:w w:val="105"/>
+          <w:sz w:val="20"/>
+        </w:rPr>
+        <w:t>.</w:t>
+      </w:r>
+    </w:p>
+    <w:p>
+      <w:pPr>
+        <w:pStyle w:val="ListParagraph"/>
+        <w:numPr>
+          <w:ilvl w:val="0"/>
+          <w:numId w:val="1"/>
+        </w:numPr>
+        <w:tabs>
+          <w:tab w:val="left" w:pos="221"/>
+        </w:tabs>
+        <w:spacing w:before="115"/>
+        <w:rPr>
+          <w:sz w:val="20"/>
+        </w:rPr>
+      </w:pPr>
+      <w:r>
+        <w:rPr>
+          <w:sz w:val="20"/>
+        </w:rPr>
+        <w:t>Designed the official uniform (wearpack) for Teaching Factory JKB.</w:t>
+      </w:r>
+    </w:p>
+    <w:p>
+      <w:pPr>
+        <w:pStyle w:val="ListParagraph"/>
+        <w:numPr>
+          <w:ilvl w:val="0"/>
+          <w:numId w:val="1"/>
+        </w:numPr>
+        <w:tabs>
+          <w:tab w:val="left" w:pos="221"/>
+        </w:tabs>
+        <w:spacing w:before="115"/>
+        <w:rPr>
+          <w:sz w:val="20"/>
+        </w:rPr>
+      </w:pPr>
+      <w:r>
+        <w:rPr>
+          <w:w w:val="105"/>
+          <w:sz w:val="20"/>
+        </w:rPr>
+        <w:t>Created the official logo for the Department of Computer and Business, Politeknik Negeri Cilacap.</w:t>
+      </w:r>
+    </w:p>
+    <w:p>
+      <w:pPr>
+        <w:pStyle w:val="ListParagraph"/>
+        <w:numPr>
+          <w:ilvl w:val="0"/>
+          <w:numId w:val="1"/>
+        </w:numPr>
+        <w:tabs>
+          <w:tab w:val="left" w:pos="221"/>
+        </w:tabs>
+        <w:spacing w:before="115"/>
+        <w:rPr>
+          <w:sz w:val="20"/>
+        </w:rPr>
+      </w:pPr>
+      <w:r>
+        <w:rPr>
+          <w:w w:val="105"/>
+          <w:sz w:val="20"/>
+        </w:rPr>
+        <w:t>Designed the official logo for the new study program D4 Teknologi Rekayasa Perangkat Lunak.</w:t>
       </w:r>
     </w:p>
     <w:p>
@@ -1301,7 +1254,7 @@
           </mc:Choice>
           <mc:Fallback>
             <w:pict>
-              <v:shape w14:anchorId="3CFB9D91" id="Graphic 4" o:spid="_x0000_s1026" style="position:absolute;margin-left:1in;margin-top:30.7pt;width:451.3pt;height:.1pt;z-index:-15727616;visibility:visible;mso-wrap-style:square;mso-wrap-distance-left:0;mso-wrap-distance-top:0;mso-wrap-distance-right:0;mso-wrap-distance-bottom:0;mso-position-horizontal:absolute;mso-position-horizontal-relative:page;mso-position-vertical:absolute;mso-position-vertical-relative:text;v-text-anchor:top" coordsize="5731510,1270" o:gfxdata="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" path="m,l5731205,e" filled="f" strokeweight=".14039mm">
+              <v:shape w14:anchorId="6104A782" id="Graphic 4" o:spid="_x0000_s1026" style="position:absolute;margin-left:1in;margin-top:30.7pt;width:451.3pt;height:.1pt;z-index:-15727616;visibility:visible;mso-wrap-style:square;mso-wrap-distance-left:0;mso-wrap-distance-top:0;mso-wrap-distance-right:0;mso-wrap-distance-bottom:0;mso-position-horizontal:absolute;mso-position-horizontal-relative:page;mso-position-vertical:absolute;mso-position-vertical-relative:text;v-text-anchor:top" coordsize="5731510,1270" o:gfxdata="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" path="m,l5731205,e" filled="f" strokeweight=".14039mm">
                 <v:path arrowok="t"/>
                 <w10:wrap type="topAndBottom" anchorx="page"/>
               </v:shape>
@@ -1333,7 +1286,7 @@
     <w:p>
       <w:pPr>
         <w:tabs>
-          <w:tab w:val="left" w:pos="6820"/>
+          <w:tab w:val="left" w:pos="7938"/>
         </w:tabs>
         <w:spacing w:before="156"/>
         <w:ind w:left="23"/>
@@ -1347,12 +1300,20 @@
           <w:w w:val="120"/>
           <w:sz w:val="20"/>
         </w:rPr>
-        <w:t>UI/UX</w:t>
-      </w:r>
-      <w:r>
-        <w:rPr>
-          <w:b/>
-          <w:spacing w:val="47"/>
+        <w:t xml:space="preserve">Leader </w:t>
+      </w:r>
+      <w:r>
+        <w:rPr>
+          <w:b/>
+          <w:w w:val="120"/>
+          <w:sz w:val="20"/>
+        </w:rPr>
+        <w:t>–</w:t>
+      </w:r>
+      <w:r>
+        <w:rPr>
+          <w:b/>
+          <w:spacing w:val="48"/>
           <w:w w:val="120"/>
           <w:sz w:val="20"/>
         </w:rPr>
@@ -1364,115 +1325,30 @@
           <w:w w:val="120"/>
           <w:sz w:val="20"/>
         </w:rPr>
-        <w:t>Division</w:t>
-      </w:r>
-      <w:r>
-        <w:rPr>
-          <w:b/>
-          <w:spacing w:val="48"/>
-          <w:w w:val="120"/>
-          <w:sz w:val="20"/>
-        </w:rPr>
-        <w:t xml:space="preserve"> </w:t>
-      </w:r>
-      <w:r>
-        <w:rPr>
-          <w:b/>
-          <w:w w:val="120"/>
-          <w:sz w:val="20"/>
-        </w:rPr>
-        <w:t>Member</w:t>
-      </w:r>
-      <w:r>
-        <w:rPr>
-          <w:b/>
-          <w:spacing w:val="49"/>
-          <w:w w:val="120"/>
-          <w:sz w:val="20"/>
-        </w:rPr>
-        <w:t xml:space="preserve"> </w:t>
-      </w:r>
-      <w:r>
-        <w:rPr>
-          <w:b/>
-          <w:w w:val="120"/>
-          <w:sz w:val="20"/>
-        </w:rPr>
-        <w:t>–</w:t>
-      </w:r>
-      <w:r>
-        <w:rPr>
-          <w:b/>
-          <w:spacing w:val="48"/>
-          <w:w w:val="120"/>
-          <w:sz w:val="20"/>
-        </w:rPr>
-        <w:t xml:space="preserve"> </w:t>
-      </w:r>
-      <w:r>
-        <w:rPr>
-          <w:b/>
-          <w:w w:val="120"/>
-          <w:sz w:val="20"/>
-        </w:rPr>
         <w:t>Multimedia Community</w:t>
       </w:r>
       <w:r>
         <w:rPr>
           <w:b/>
+          <w:w w:val="120"/>
+          <w:sz w:val="20"/>
+        </w:rPr>
+        <w:t xml:space="preserve"> Politeknik Negeri Cilacap (PNC)</w:t>
+      </w:r>
+      <w:r>
+        <w:rPr>
+          <w:b/>
           <w:sz w:val="20"/>
         </w:rPr>
         <w:tab/>
       </w:r>
-      <w:proofErr w:type="spellStart"/>
       <w:r>
         <w:rPr>
           <w:w w:val="110"/>
           <w:sz w:val="20"/>
         </w:rPr>
-        <w:t>Politeknik</w:t>
-      </w:r>
-      <w:proofErr w:type="spellEnd"/>
-      <w:r>
-        <w:rPr>
-          <w:spacing w:val="-6"/>
-          <w:w w:val="110"/>
-          <w:sz w:val="20"/>
-        </w:rPr>
-        <w:t xml:space="preserve"> </w:t>
-      </w:r>
-      <w:r>
-        <w:rPr>
-          <w:w w:val="110"/>
-          <w:sz w:val="20"/>
-        </w:rPr>
-        <w:t>Negeri</w:t>
-      </w:r>
-      <w:r>
-        <w:rPr>
-          <w:spacing w:val="-5"/>
-          <w:w w:val="110"/>
-          <w:sz w:val="20"/>
-        </w:rPr>
-        <w:t xml:space="preserve"> </w:t>
-      </w:r>
-      <w:proofErr w:type="spellStart"/>
-      <w:r>
-        <w:rPr>
-          <w:spacing w:val="-2"/>
-          <w:w w:val="110"/>
-          <w:sz w:val="20"/>
-        </w:rPr>
-        <w:t>Cilacap</w:t>
-      </w:r>
-      <w:proofErr w:type="spellEnd"/>
-    </w:p>
-    <w:p>
-      <w:pPr>
-        <w:pStyle w:val="BodyText"/>
-        <w:spacing w:before="109"/>
-        <w:ind w:left="0"/>
-      </w:pPr>
+        <w:t>2023 - 2024</w:t>
+      </w:r>
     </w:p>
     <w:p>
       <w:pPr>
@@ -1618,7 +1494,7 @@
           </mc:Choice>
           <mc:Fallback>
             <w:pict>
-              <v:shape w14:anchorId="3BE73528" id="Graphic 5" o:spid="_x0000_s1026" style="position:absolute;margin-left:1in;margin-top:15.8pt;width:451.3pt;height:.1pt;z-index:-15727104;visibility:visible;mso-wrap-style:square;mso-wrap-distance-left:0;mso-wrap-distance-top:0;mso-wrap-distance-right:0;mso-wrap-distance-bottom:0;mso-position-horizontal:absolute;mso-position-horizontal-relative:page;mso-position-vertical:absolute;mso-position-vertical-relative:text;v-text-anchor:top" coordsize="5731510,1270" o:gfxdata="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" path="m,l5731205,e" filled="f" strokeweight=".14039mm">
+              <v:shape w14:anchorId="09E2ADBF" id="Graphic 5" o:spid="_x0000_s1026" style="position:absolute;margin-left:1in;margin-top:15.8pt;width:451.3pt;height:.1pt;z-index:-15727104;visibility:visible;mso-wrap-style:square;mso-wrap-distance-left:0;mso-wrap-distance-top:0;mso-wrap-distance-right:0;mso-wrap-distance-bottom:0;mso-position-horizontal:absolute;mso-position-horizontal-relative:page;mso-position-vertical:absolute;mso-position-vertical-relative:text;v-text-anchor:top" coordsize="5731510,1270" o:gfxdata="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" path="m,l5731205,e" filled="f" strokeweight=".14039mm">
                 <v:path arrowok="t"/>
                 <w10:wrap type="topAndBottom" anchorx="page"/>
               </v:shape>
@@ -1740,10 +1616,116 @@
     </w:p>
     <w:p>
       <w:pPr>
-        <w:pStyle w:val="BodyText"/>
-        <w:spacing w:before="52"/>
-        <w:ind w:left="0"/>
-      </w:pPr>
+        <w:tabs>
+          <w:tab w:val="right" w:pos="9048"/>
+        </w:tabs>
+        <w:spacing w:before="172"/>
+        <w:ind w:left="23"/>
+        <w:rPr>
+          <w:sz w:val="20"/>
+        </w:rPr>
+      </w:pPr>
+      <w:r>
+        <w:rPr>
+          <w:b/>
+          <w:w w:val="120"/>
+          <w:sz w:val="20"/>
+        </w:rPr>
+        <w:t>1</w:t>
+      </w:r>
+      <w:r>
+        <w:rPr>
+          <w:b/>
+          <w:w w:val="120"/>
+          <w:sz w:val="20"/>
+          <w:vertAlign w:val="superscript"/>
+        </w:rPr>
+        <w:t>st</w:t>
+      </w:r>
+      <w:r>
+        <w:rPr>
+          <w:b/>
+          <w:w w:val="120"/>
+          <w:sz w:val="20"/>
+        </w:rPr>
+        <w:t xml:space="preserve"> Place –</w:t>
+      </w:r>
+      <w:r>
+        <w:rPr>
+          <w:b/>
+          <w:w w:val="120"/>
+          <w:sz w:val="20"/>
+        </w:rPr>
+        <w:t xml:space="preserve"> Creative Festival by Badan Eksekutif Mahasiswa PNC</w:t>
+      </w:r>
+      <w:r>
+        <w:rPr>
+          <w:rFonts w:ascii="Times New Roman"/>
+          <w:sz w:val="20"/>
+        </w:rPr>
+        <w:tab/>
+      </w:r>
+      <w:r>
+        <w:rPr>
+          <w:spacing w:val="-4"/>
+          <w:w w:val="120"/>
+          <w:sz w:val="20"/>
+        </w:rPr>
+        <w:t>202</w:t>
+      </w:r>
+      <w:r>
+        <w:rPr>
+          <w:spacing w:val="-4"/>
+          <w:w w:val="120"/>
+          <w:sz w:val="20"/>
+        </w:rPr>
+        <w:t>3</w:t>
+      </w:r>
+    </w:p>
+    <w:p>
+      <w:pPr>
+        <w:pStyle w:val="ListParagraph"/>
+        <w:numPr>
+          <w:ilvl w:val="0"/>
+          <w:numId w:val="1"/>
+        </w:numPr>
+        <w:tabs>
+          <w:tab w:val="left" w:pos="221"/>
+        </w:tabs>
+        <w:spacing w:before="115"/>
+        <w:ind w:left="221" w:hanging="198"/>
+        <w:rPr>
+          <w:sz w:val="20"/>
+        </w:rPr>
+      </w:pPr>
+      <w:r>
+        <w:rPr>
+          <w:w w:val="105"/>
+          <w:sz w:val="20"/>
+        </w:rPr>
+        <w:t>Poster Design with theme “</w:t>
+      </w:r>
+      <w:r>
+        <w:rPr>
+          <w:w w:val="105"/>
+          <w:sz w:val="20"/>
+        </w:rPr>
+        <w:t>The Cycle of Online Gambling</w:t>
+      </w:r>
+      <w:r>
+        <w:rPr>
+          <w:w w:val="105"/>
+          <w:sz w:val="20"/>
+        </w:rPr>
+        <w:t>”</w:t>
+      </w:r>
+      <w:r>
+        <w:rPr>
+          <w:w w:val="105"/>
+          <w:sz w:val="20"/>
+        </w:rPr>
+        <w:t>.</w:t>
+      </w:r>
     </w:p>
     <w:p>
       <w:pPr>
@@ -1820,7 +1802,7 @@
           </mc:Choice>
           <mc:Fallback>
             <w:pict>
-              <v:shape w14:anchorId="272FAAFA" id="Graphic 6" o:spid="_x0000_s1026" style="position:absolute;margin-left:1in;margin-top:15.85pt;width:451.3pt;height:.1pt;z-index:-15726592;visibility:visible;mso-wrap-style:square;mso-wrap-distance-left:0;mso-wrap-distance-top:0;mso-wrap-distance-right:0;mso-wrap-distance-bottom:0;mso-position-horizontal:absolute;mso-position-horizontal-relative:page;mso-position-vertical:absolute;mso-position-vertical-relative:text;v-text-anchor:top" coordsize="5731510,1270" o:gfxdata="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" path="m,l5731205,e" filled="f" strokeweight=".14039mm">
+              <v:shape w14:anchorId="77ED19E4" id="Graphic 6" o:spid="_x0000_s1026" style="position:absolute;margin-left:1in;margin-top:15.85pt;width:451.3pt;height:.1pt;z-index:-15726592;visibility:visible;mso-wrap-style:square;mso-wrap-distance-left:0;mso-wrap-distance-top:0;mso-wrap-distance-right:0;mso-wrap-distance-bottom:0;mso-position-horizontal:absolute;mso-position-horizontal-relative:page;mso-position-vertical:absolute;mso-position-vertical-relative:text;v-text-anchor:top" coordsize="5731510,1270" o:gfxdata="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" path="m,l5731205,e" filled="f" strokeweight=".14039mm">
                 <v:path arrowok="t"/>
                 <w10:wrap type="topAndBottom" anchorx="page"/>
               </v:shape>
@@ -2013,17 +1995,8 @@
           <w:w w:val="110"/>
           <w:sz w:val="20"/>
         </w:rPr>
-        <w:t xml:space="preserve">– T-shirt design, product </w:t>
-      </w:r>
-      <w:proofErr w:type="spellStart"/>
-      <w:r>
-        <w:rPr>
-          <w:w w:val="110"/>
-          <w:sz w:val="20"/>
-        </w:rPr>
-        <w:t>viisualization</w:t>
-      </w:r>
-      <w:proofErr w:type="spellEnd"/>
+        <w:t>– T-shirt design, product viisualization</w:t>
+      </w:r>
     </w:p>
     <w:sectPr>
       <w:type w:val="continuous"/>
@@ -2588,7 +2561,6 @@
   <w:style w:type="character" w:default="1" w:styleId="DefaultParagraphFont">
     <w:name w:val="Default Paragraph Font"/>
     <w:uiPriority w:val="1"/>
-    <w:semiHidden/>
     <w:unhideWhenUsed/>
   </w:style>
   <w:style w:type="table" w:default="1" w:styleId="TableNormal">

</xml_diff>

<commit_message>
feat:update cv and add portfolio.pdf
</commit_message>
<xml_diff>
--- a/public/assets/CV/cv_design.docx
+++ b/public/assets/CV/cv_design.docx
@@ -1,6 +1,6 @@
 
 <file path=word/document.xml><?xml version="1.0" encoding="utf-8"?>
-<w:document xmlns:wpc="http://schemas.microsoft.com/office/word/2010/wordprocessingCanvas" xmlns:cx="http://schemas.microsoft.com/office/drawing/2014/chartex" xmlns:cx1="http://schemas.microsoft.com/office/drawing/2015/9/8/chartex" xmlns:cx2="http://schemas.microsoft.com/office/drawing/2015/10/21/chartex" xmlns:cx3="http://schemas.microsoft.com/office/drawing/2016/5/9/chartex" xmlns:cx4="http://schemas.microsoft.com/office/drawing/2016/5/10/chartex" xmlns:cx5="http://schemas.microsoft.com/office/drawing/2016/5/11/chartex" xmlns:cx6="http://schemas.microsoft.com/office/drawing/2016/5/12/chartex" xmlns:cx7="http://schemas.microsoft.com/office/drawing/2016/5/13/chartex" xmlns:cx8="http://schemas.microsoft.com/office/drawing/2016/5/14/chartex" xmlns:mc="http://schemas.openxmlformats.org/markup-compatibility/2006" xmlns:aink="http://schemas.microsoft.com/office/drawing/2016/ink" xmlns:am3d="http://schemas.microsoft.com/office/drawing/2017/model3d" xmlns:o="urn:schemas-microsoft-com:office:office" xmlns:oel="http://schemas.microsoft.com/office/2019/extlst" xmlns:r="http://schemas.openxmlformats.org/officeDocument/2006/relationships" xmlns:m="http://schemas.openxmlformats.org/officeDocument/2006/math" xmlns:v="urn:schemas-microsoft-com:vml" xmlns:wp14="http://schemas.microsoft.com/office/word/2010/wordprocessingDrawing" xmlns:wp="http://schemas.openxmlformats.org/drawingml/2006/wordprocessingDrawing" xmlns:w10="urn:schemas-microsoft-com:office:word" xmlns:w="http://schemas.openxmlformats.org/wordprocessingml/2006/main" xmlns:w14="http://schemas.microsoft.com/office/word/2010/wordml" xmlns:w15="http://schemas.microsoft.com/office/word/2012/wordml" xmlns:w16cex="http://schemas.microsoft.com/office/word/2018/wordml/cex" xmlns:w16cid="http://schemas.microsoft.com/office/word/2016/wordml/cid" xmlns:w16="http://schemas.microsoft.com/office/word/2018/wordml" xmlns:w16du="http://schemas.microsoft.com/office/word/2023/wordml/word16du" xmlns:w16sdtdh="http://schemas.microsoft.com/office/word/2020/wordml/sdtdatahash" xmlns:w16se="http://schemas.microsoft.com/office/word/2015/wordml/symex" xmlns:wpg="http://schemas.microsoft.com/office/word/2010/wordprocessingGroup" xmlns:wpi="http://schemas.microsoft.com/office/word/2010/wordprocessingInk" xmlns:wne="http://schemas.microsoft.com/office/word/2006/wordml" xmlns:wps="http://schemas.microsoft.com/office/word/2010/wordprocessingShape" mc:Ignorable="w14 w15 w16se w16cid w16 w16cex w16sdtdh w16du wp14">
+<w:document xmlns:wpc="http://schemas.microsoft.com/office/word/2010/wordprocessingCanvas" xmlns:cx="http://schemas.microsoft.com/office/drawing/2014/chartex" xmlns:cx1="http://schemas.microsoft.com/office/drawing/2015/9/8/chartex" xmlns:cx2="http://schemas.microsoft.com/office/drawing/2015/10/21/chartex" xmlns:cx3="http://schemas.microsoft.com/office/drawing/2016/5/9/chartex" xmlns:cx4="http://schemas.microsoft.com/office/drawing/2016/5/10/chartex" xmlns:cx5="http://schemas.microsoft.com/office/drawing/2016/5/11/chartex" xmlns:cx6="http://schemas.microsoft.com/office/drawing/2016/5/12/chartex" xmlns:cx7="http://schemas.microsoft.com/office/drawing/2016/5/13/chartex" xmlns:cx8="http://schemas.microsoft.com/office/drawing/2016/5/14/chartex" xmlns:mc="http://schemas.openxmlformats.org/markup-compatibility/2006" xmlns:aink="http://schemas.microsoft.com/office/drawing/2016/ink" xmlns:am3d="http://schemas.microsoft.com/office/drawing/2017/model3d" xmlns:o="urn:schemas-microsoft-com:office:office" xmlns:oel="http://schemas.microsoft.com/office/2019/extlst" xmlns:r="http://schemas.openxmlformats.org/officeDocument/2006/relationships" xmlns:m="http://schemas.openxmlformats.org/officeDocument/2006/math" xmlns:v="urn:schemas-microsoft-com:vml" xmlns:wp14="http://schemas.microsoft.com/office/word/2010/wordprocessingDrawing" xmlns:wp="http://schemas.openxmlformats.org/drawingml/2006/wordprocessingDrawing" xmlns:w10="urn:schemas-microsoft-com:office:word" xmlns:w="http://schemas.openxmlformats.org/wordprocessingml/2006/main" xmlns:w14="http://schemas.microsoft.com/office/word/2010/wordml" xmlns:w15="http://schemas.microsoft.com/office/word/2012/wordml" xmlns:w16cex="http://schemas.microsoft.com/office/word/2018/wordml/cex" xmlns:w16cid="http://schemas.microsoft.com/office/word/2016/wordml/cid" xmlns:w16="http://schemas.microsoft.com/office/word/2018/wordml" xmlns:w16du="http://schemas.microsoft.com/office/word/2023/wordml/word16du" xmlns:w16sdtdh="http://schemas.microsoft.com/office/word/2020/wordml/sdtdatahash" xmlns:w16sdtfl="http://schemas.microsoft.com/office/word/2024/wordml/sdtformatlock" xmlns:w16se="http://schemas.microsoft.com/office/word/2015/wordml/symex" xmlns:wpg="http://schemas.microsoft.com/office/word/2010/wordprocessingGroup" xmlns:wpi="http://schemas.microsoft.com/office/word/2010/wordprocessingInk" xmlns:wne="http://schemas.microsoft.com/office/word/2006/wordml" xmlns:wps="http://schemas.microsoft.com/office/word/2010/wordprocessingShape" mc:Ignorable="w14 w15 w16se w16cid w16 w16cex w16sdtdh w16sdtfl w16du wp14">
   <w:body>
     <w:p>
       <w:pPr>
@@ -225,7 +225,7 @@
           </mc:Choice>
           <mc:Fallback>
             <w:pict>
-              <v:shape w14:anchorId="31D82B13" id="Graphic 1" o:spid="_x0000_s1026" style="position:absolute;margin-left:1in;margin-top:15.85pt;width:451.3pt;height:.1pt;z-index:-15728640;visibility:visible;mso-wrap-style:square;mso-wrap-distance-left:0;mso-wrap-distance-top:0;mso-wrap-distance-right:0;mso-wrap-distance-bottom:0;mso-position-horizontal:absolute;mso-position-horizontal-relative:page;mso-position-vertical:absolute;mso-position-vertical-relative:text;v-text-anchor:top" coordsize="5731510,1270" o:gfxdata="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" path="m,l5731205,e" filled="f" strokeweight=".14039mm">
+              <v:shape w14:anchorId="1F36E9F8" id="Graphic 1" o:spid="_x0000_s1026" style="position:absolute;margin-left:1in;margin-top:15.85pt;width:451.3pt;height:.1pt;z-index:-15728640;visibility:visible;mso-wrap-style:square;mso-wrap-distance-left:0;mso-wrap-distance-top:0;mso-wrap-distance-right:0;mso-wrap-distance-bottom:0;mso-position-horizontal:absolute;mso-position-horizontal-relative:page;mso-position-vertical:absolute;mso-position-vertical-relative:text;v-text-anchor:top" coordsize="5731510,1270" o:gfxdata="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" path="m,l5731205,e" filled="f" strokeweight=".14039mm">
                 <v:path arrowok="t"/>
                 <w10:wrap type="topAndBottom" anchorx="page"/>
               </v:shape>
@@ -336,7 +336,7 @@
           </mc:Choice>
           <mc:Fallback>
             <w:pict>
-              <v:shape w14:anchorId="465E4281" id="Graphic 2" o:spid="_x0000_s1026" style="position:absolute;margin-left:1in;margin-top:15.85pt;width:451.3pt;height:.1pt;z-index:-15728128;visibility:visible;mso-wrap-style:square;mso-wrap-distance-left:0;mso-wrap-distance-top:0;mso-wrap-distance-right:0;mso-wrap-distance-bottom:0;mso-position-horizontal:absolute;mso-position-horizontal-relative:page;mso-position-vertical:absolute;mso-position-vertical-relative:text;v-text-anchor:top" coordsize="5731510,1270" o:gfxdata="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" path="m,l5731205,e" filled="f" strokeweight=".14039mm">
+              <v:shape w14:anchorId="3072A625" id="Graphic 2" o:spid="_x0000_s1026" style="position:absolute;margin-left:1in;margin-top:15.85pt;width:451.3pt;height:.1pt;z-index:-15728128;visibility:visible;mso-wrap-style:square;mso-wrap-distance-left:0;mso-wrap-distance-top:0;mso-wrap-distance-right:0;mso-wrap-distance-bottom:0;mso-position-horizontal:absolute;mso-position-horizontal-relative:page;mso-position-vertical:absolute;mso-position-vertical-relative:text;v-text-anchor:top" coordsize="5731510,1270" o:gfxdata="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" path="m,l5731205,e" filled="f" strokeweight=".14039mm">
                 <v:path arrowok="t"/>
                 <w10:wrap type="topAndBottom" anchorx="page"/>
               </v:shape>
@@ -399,7 +399,6 @@
         </w:rPr>
         <w:t xml:space="preserve"> </w:t>
       </w:r>
-      <w:proofErr w:type="spellStart"/>
       <w:r>
         <w:rPr>
           <w:b/>
@@ -409,7 +408,6 @@
         </w:rPr>
         <w:t>Cilacap</w:t>
       </w:r>
-      <w:proofErr w:type="spellEnd"/>
       <w:r>
         <w:rPr>
           <w:b/>
@@ -680,7 +678,7 @@
           </mc:Choice>
           <mc:Fallback>
             <w:pict>
-              <v:shape w14:anchorId="2F035F2E" id="Graphic 3" o:spid="_x0000_s1026" style="position:absolute;margin-left:1in;margin-top:15.8pt;width:451.3pt;height:.1pt;z-index:15731200;visibility:visible;mso-wrap-style:square;mso-wrap-distance-left:0;mso-wrap-distance-top:0;mso-wrap-distance-right:0;mso-wrap-distance-bottom:0;mso-position-horizontal:absolute;mso-position-horizontal-relative:page;mso-position-vertical:absolute;mso-position-vertical-relative:text;v-text-anchor:top" coordsize="5731510,1270" o:gfxdata="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" path="m,l5731205,e" filled="f" strokeweight=".14039mm">
+              <v:shape w14:anchorId="24185063" id="Graphic 3" o:spid="_x0000_s1026" style="position:absolute;margin-left:1in;margin-top:15.8pt;width:451.3pt;height:.1pt;z-index:15731200;visibility:visible;mso-wrap-style:square;mso-wrap-distance-left:0;mso-wrap-distance-top:0;mso-wrap-distance-right:0;mso-wrap-distance-bottom:0;mso-position-horizontal:absolute;mso-position-horizontal-relative:page;mso-position-vertical:absolute;mso-position-vertical-relative:text;v-text-anchor:top" coordsize="5731510,1270" o:gfxdata="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" path="m,l5731205,e" filled="f" strokeweight=".14039mm">
                 <v:path arrowok="t"/>
                 <w10:wrap anchorx="page"/>
               </v:shape>
@@ -729,25 +727,7 @@
           <w:w w:val="120"/>
           <w:sz w:val="20"/>
         </w:rPr>
-        <w:t xml:space="preserve"> SMANA Masuk </w:t>
-      </w:r>
-      <w:proofErr w:type="spellStart"/>
-      <w:r>
-        <w:rPr>
-          <w:b/>
-          <w:w w:val="120"/>
-          <w:sz w:val="20"/>
-        </w:rPr>
-        <w:t>Kampus</w:t>
-      </w:r>
-      <w:proofErr w:type="spellEnd"/>
-      <w:r>
-        <w:rPr>
-          <w:b/>
-          <w:w w:val="120"/>
-          <w:sz w:val="20"/>
-        </w:rPr>
-        <w:t xml:space="preserve"> 6.0</w:t>
+        <w:t xml:space="preserve"> SMANA Masuk Kampus 6.0</w:t>
       </w:r>
       <w:r>
         <w:rPr>
@@ -895,18 +875,8 @@
           <w:w w:val="120"/>
           <w:sz w:val="20"/>
         </w:rPr>
-        <w:t xml:space="preserve"> Negeri </w:t>
-      </w:r>
-      <w:proofErr w:type="spellStart"/>
-      <w:r>
-        <w:rPr>
-          <w:b/>
-          <w:w w:val="120"/>
-          <w:sz w:val="20"/>
-        </w:rPr>
-        <w:t>Cilacap</w:t>
-      </w:r>
-      <w:proofErr w:type="spellEnd"/>
+        <w:t xml:space="preserve"> Negeri Cilacap</w:t>
+      </w:r>
       <w:r>
         <w:rPr>
           <w:rFonts w:ascii="Times New Roman"/>
@@ -1028,18 +998,8 @@
           <w:w w:val="120"/>
           <w:sz w:val="20"/>
         </w:rPr>
-        <w:t xml:space="preserve"> Negeri </w:t>
-      </w:r>
-      <w:proofErr w:type="spellStart"/>
-      <w:r>
-        <w:rPr>
-          <w:b/>
-          <w:w w:val="120"/>
-          <w:sz w:val="20"/>
-        </w:rPr>
-        <w:t>Cilacap</w:t>
-      </w:r>
-      <w:proofErr w:type="spellEnd"/>
+        <w:t xml:space="preserve"> Negeri Cilacap</w:t>
+      </w:r>
       <w:r>
         <w:rPr>
           <w:rFonts w:ascii="Times New Roman"/>
@@ -1144,18 +1104,8 @@
           <w:w w:val="120"/>
           <w:sz w:val="20"/>
         </w:rPr>
-        <w:t xml:space="preserve"> Negeri </w:t>
-      </w:r>
-      <w:proofErr w:type="spellStart"/>
-      <w:r>
-        <w:rPr>
-          <w:b/>
-          <w:w w:val="120"/>
-          <w:sz w:val="20"/>
-        </w:rPr>
-        <w:t>Cilacap</w:t>
-      </w:r>
-      <w:proofErr w:type="spellEnd"/>
+        <w:t xml:space="preserve"> Negeri Cilacap</w:t>
+      </w:r>
       <w:r>
         <w:rPr>
           <w:rFonts w:ascii="Times New Roman"/>
@@ -1200,23 +1150,7 @@
           <w:w w:val="105"/>
           <w:sz w:val="20"/>
         </w:rPr>
-        <w:t xml:space="preserve">Managed social media content for Rumah Sakit Islam Fatimah </w:t>
-      </w:r>
-      <w:proofErr w:type="spellStart"/>
-      <w:r>
-        <w:rPr>
-          <w:w w:val="105"/>
-          <w:sz w:val="20"/>
-        </w:rPr>
-        <w:t>Cilacap</w:t>
-      </w:r>
-      <w:proofErr w:type="spellEnd"/>
-      <w:r>
-        <w:rPr>
-          <w:w w:val="105"/>
-          <w:sz w:val="20"/>
-        </w:rPr>
-        <w:t>.</w:t>
+        <w:t>Managed social media content for Rumah Sakit Islam Fatimah Cilacap.</w:t>
       </w:r>
     </w:p>
     <w:p>
@@ -1376,23 +1310,7 @@
           <w:w w:val="105"/>
           <w:sz w:val="20"/>
         </w:rPr>
-        <w:t xml:space="preserve"> Negeri </w:t>
-      </w:r>
-      <w:proofErr w:type="spellStart"/>
-      <w:r>
-        <w:rPr>
-          <w:w w:val="105"/>
-          <w:sz w:val="20"/>
-        </w:rPr>
-        <w:t>Cilacap</w:t>
-      </w:r>
-      <w:proofErr w:type="spellEnd"/>
-      <w:r>
-        <w:rPr>
-          <w:w w:val="105"/>
-          <w:sz w:val="20"/>
-        </w:rPr>
-        <w:t>.</w:t>
+        <w:t xml:space="preserve"> Negeri Cilacap.</w:t>
       </w:r>
     </w:p>
     <w:p>
@@ -1465,6 +1383,260 @@
         </w:rPr>
         <w:t xml:space="preserve"> Lunak.</w:t>
       </w:r>
+    </w:p>
+    <w:p>
+      <w:pPr>
+        <w:tabs>
+          <w:tab w:val="right" w:pos="9048"/>
+        </w:tabs>
+        <w:spacing w:before="172"/>
+        <w:rPr>
+          <w:sz w:val="20"/>
+        </w:rPr>
+      </w:pPr>
+      <w:r>
+        <w:rPr>
+          <w:b/>
+          <w:w w:val="120"/>
+          <w:sz w:val="20"/>
+        </w:rPr>
+        <w:t>UI/UX Designer</w:t>
+      </w:r>
+      <w:r>
+        <w:rPr>
+          <w:b/>
+          <w:w w:val="120"/>
+          <w:sz w:val="20"/>
+        </w:rPr>
+        <w:t xml:space="preserve"> – </w:t>
+      </w:r>
+      <w:r>
+        <w:rPr>
+          <w:b/>
+          <w:w w:val="120"/>
+          <w:sz w:val="20"/>
+        </w:rPr>
+        <w:t xml:space="preserve">Internship at PT </w:t>
+      </w:r>
+      <w:proofErr w:type="spellStart"/>
+      <w:r>
+        <w:rPr>
+          <w:b/>
+          <w:w w:val="120"/>
+          <w:sz w:val="20"/>
+        </w:rPr>
+        <w:t>Wiratek</w:t>
+      </w:r>
+      <w:proofErr w:type="spellEnd"/>
+      <w:r>
+        <w:rPr>
+          <w:b/>
+          <w:w w:val="120"/>
+          <w:sz w:val="20"/>
+        </w:rPr>
+        <w:t xml:space="preserve"> Solution Asia</w:t>
+      </w:r>
+      <w:r>
+        <w:rPr>
+          <w:rFonts w:ascii="Times New Roman"/>
+          <w:sz w:val="20"/>
+        </w:rPr>
+        <w:tab/>
+      </w:r>
+      <w:r>
+        <w:rPr>
+          <w:spacing w:val="-4"/>
+          <w:w w:val="120"/>
+          <w:sz w:val="20"/>
+        </w:rPr>
+        <w:t>202</w:t>
+      </w:r>
+      <w:r>
+        <w:rPr>
+          <w:spacing w:val="-4"/>
+          <w:w w:val="120"/>
+          <w:sz w:val="20"/>
+        </w:rPr>
+        <w:t>5</w:t>
+      </w:r>
+      <w:r>
+        <w:rPr>
+          <w:spacing w:val="-4"/>
+          <w:w w:val="120"/>
+          <w:sz w:val="20"/>
+        </w:rPr>
+        <w:t xml:space="preserve"> - 202</w:t>
+      </w:r>
+      <w:r>
+        <w:rPr>
+          <w:spacing w:val="-4"/>
+          <w:w w:val="120"/>
+          <w:sz w:val="20"/>
+        </w:rPr>
+        <w:t>6</w:t>
+      </w:r>
+    </w:p>
+    <w:p>
+      <w:pPr>
+        <w:pStyle w:val="ListParagraph"/>
+        <w:numPr>
+          <w:ilvl w:val="0"/>
+          <w:numId w:val="1"/>
+        </w:numPr>
+        <w:tabs>
+          <w:tab w:val="left" w:pos="221"/>
+        </w:tabs>
+        <w:spacing w:before="115"/>
+        <w:rPr>
+          <w:sz w:val="20"/>
+        </w:rPr>
+      </w:pPr>
+      <w:r>
+        <w:rPr>
+          <w:w w:val="105"/>
+          <w:sz w:val="20"/>
+        </w:rPr>
+        <w:t xml:space="preserve">Designed user interfaces and user experiences for </w:t>
+      </w:r>
+      <w:r>
+        <w:rPr>
+          <w:b/>
+          <w:bCs/>
+          <w:w w:val="105"/>
+          <w:sz w:val="20"/>
+        </w:rPr>
+        <w:t>Hisho.ai</w:t>
+      </w:r>
+      <w:r>
+        <w:rPr>
+          <w:w w:val="105"/>
+          <w:sz w:val="20"/>
+        </w:rPr>
+        <w:t>, a web-based AI-powered work management system (AI Secretary) to help employees manage schedules and tasks efficiently.</w:t>
+      </w:r>
+    </w:p>
+    <w:p>
+      <w:pPr>
+        <w:pStyle w:val="ListParagraph"/>
+        <w:numPr>
+          <w:ilvl w:val="0"/>
+          <w:numId w:val="1"/>
+        </w:numPr>
+        <w:tabs>
+          <w:tab w:val="left" w:pos="221"/>
+        </w:tabs>
+        <w:spacing w:before="115"/>
+        <w:rPr>
+          <w:sz w:val="20"/>
+        </w:rPr>
+      </w:pPr>
+      <w:r>
+        <w:rPr>
+          <w:w w:val="105"/>
+          <w:sz w:val="20"/>
+        </w:rPr>
+        <w:t xml:space="preserve">Designed the logo for </w:t>
+      </w:r>
+      <w:r>
+        <w:rPr>
+          <w:w w:val="105"/>
+          <w:sz w:val="20"/>
+        </w:rPr>
+        <w:t>Hisho.ai</w:t>
+      </w:r>
+      <w:r>
+        <w:rPr>
+          <w:w w:val="105"/>
+          <w:sz w:val="20"/>
+        </w:rPr>
+        <w:t>.</w:t>
+      </w:r>
+    </w:p>
+    <w:p>
+      <w:pPr>
+        <w:pStyle w:val="ListParagraph"/>
+        <w:numPr>
+          <w:ilvl w:val="0"/>
+          <w:numId w:val="1"/>
+        </w:numPr>
+        <w:tabs>
+          <w:tab w:val="left" w:pos="221"/>
+        </w:tabs>
+        <w:spacing w:before="115"/>
+        <w:rPr>
+          <w:sz w:val="20"/>
+        </w:rPr>
+      </w:pPr>
+      <w:r>
+        <w:rPr>
+          <w:sz w:val="20"/>
+        </w:rPr>
+        <w:t>Collaborated with developers and product stakeholders to translate business requirements into intuitive and user-centered design solutions.</w:t>
+      </w:r>
+    </w:p>
+    <w:p>
+      <w:pPr>
+        <w:pStyle w:val="ListParagraph"/>
+        <w:numPr>
+          <w:ilvl w:val="0"/>
+          <w:numId w:val="1"/>
+        </w:numPr>
+        <w:tabs>
+          <w:tab w:val="left" w:pos="221"/>
+        </w:tabs>
+        <w:spacing w:before="115"/>
+        <w:rPr>
+          <w:sz w:val="20"/>
+        </w:rPr>
+      </w:pPr>
+      <w:r>
+        <w:rPr>
+          <w:w w:val="105"/>
+          <w:sz w:val="20"/>
+        </w:rPr>
+        <w:t>Created high-fidelity UI designs and interactive prototypes using design tools to ensure clarity, usability, and consistency across the application.</w:t>
+      </w:r>
+    </w:p>
+    <w:p>
+      <w:pPr>
+        <w:pStyle w:val="ListParagraph"/>
+        <w:numPr>
+          <w:ilvl w:val="0"/>
+          <w:numId w:val="1"/>
+        </w:numPr>
+        <w:tabs>
+          <w:tab w:val="left" w:pos="221"/>
+        </w:tabs>
+        <w:spacing w:before="115"/>
+        <w:rPr>
+          <w:sz w:val="20"/>
+        </w:rPr>
+      </w:pPr>
+      <w:r>
+        <w:rPr>
+          <w:w w:val="105"/>
+          <w:sz w:val="20"/>
+        </w:rPr>
+        <w:t>I</w:t>
+      </w:r>
+      <w:r>
+        <w:rPr>
+          <w:w w:val="105"/>
+          <w:sz w:val="20"/>
+        </w:rPr>
+        <w:t>terated designs based on feedback and usability considerations to improve user experience and workflow efficiency.</w:t>
+      </w:r>
+    </w:p>
+    <w:p>
+      <w:pPr>
+        <w:tabs>
+          <w:tab w:val="left" w:pos="221"/>
+        </w:tabs>
+        <w:spacing w:before="115"/>
+        <w:rPr>
+          <w:sz w:val="20"/>
+        </w:rPr>
+      </w:pPr>
     </w:p>
     <w:p>
       <w:pPr>
@@ -1542,7 +1714,7 @@
           </mc:Choice>
           <mc:Fallback>
             <w:pict>
-              <v:shape w14:anchorId="785ACADB" id="Graphic 4" o:spid="_x0000_s1026" style="position:absolute;margin-left:1in;margin-top:30.7pt;width:451.3pt;height:.1pt;z-index:-15727616;visibility:visible;mso-wrap-style:square;mso-wrap-distance-left:0;mso-wrap-distance-top:0;mso-wrap-distance-right:0;mso-wrap-distance-bottom:0;mso-position-horizontal:absolute;mso-position-horizontal-relative:page;mso-position-vertical:absolute;mso-position-vertical-relative:text;v-text-anchor:top" coordsize="5731510,1270" o:gfxdata="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" path="m,l5731205,e" filled="f" strokeweight=".14039mm">
+              <v:shape w14:anchorId="7A71D7EC" id="Graphic 4" o:spid="_x0000_s1026" style="position:absolute;margin-left:1in;margin-top:30.7pt;width:451.3pt;height:.1pt;z-index:-15727616;visibility:visible;mso-wrap-style:square;mso-wrap-distance-left:0;mso-wrap-distance-top:0;mso-wrap-distance-right:0;mso-wrap-distance-bottom:0;mso-position-horizontal:absolute;mso-position-horizontal-relative:page;mso-position-vertical:absolute;mso-position-vertical-relative:text;v-text-anchor:top" coordsize="5731510,1270" o:gfxdata="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" path="m,l5731205,e" filled="f" strokeweight=".14039mm">
                 <v:path arrowok="t"/>
                 <w10:wrap type="topAndBottom" anchorx="page"/>
               </v:shape>
@@ -1631,25 +1803,7 @@
           <w:w w:val="120"/>
           <w:sz w:val="20"/>
         </w:rPr>
-        <w:t xml:space="preserve"> Negeri </w:t>
-      </w:r>
-      <w:proofErr w:type="spellStart"/>
-      <w:r>
-        <w:rPr>
-          <w:b/>
-          <w:w w:val="120"/>
-          <w:sz w:val="20"/>
-        </w:rPr>
-        <w:t>Cilacap</w:t>
-      </w:r>
-      <w:proofErr w:type="spellEnd"/>
-      <w:r>
-        <w:rPr>
-          <w:b/>
-          <w:w w:val="120"/>
-          <w:sz w:val="20"/>
-        </w:rPr>
-        <w:t xml:space="preserve"> (PNC)</w:t>
+        <w:t xml:space="preserve"> Negeri Cilacap (PNC)</w:t>
       </w:r>
       <w:r>
         <w:rPr>
@@ -1810,7 +1964,7 @@
           </mc:Choice>
           <mc:Fallback>
             <w:pict>
-              <v:shape w14:anchorId="45C3A301" id="Graphic 5" o:spid="_x0000_s1026" style="position:absolute;margin-left:1in;margin-top:15.8pt;width:451.3pt;height:.1pt;z-index:-15727104;visibility:visible;mso-wrap-style:square;mso-wrap-distance-left:0;mso-wrap-distance-top:0;mso-wrap-distance-right:0;mso-wrap-distance-bottom:0;mso-position-horizontal:absolute;mso-position-horizontal-relative:page;mso-position-vertical:absolute;mso-position-vertical-relative:text;v-text-anchor:top" coordsize="5731510,1270" o:gfxdata="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" path="m,l5731205,e" filled="f" strokeweight=".14039mm">
+              <v:shape w14:anchorId="7D454BAF" id="Graphic 5" o:spid="_x0000_s1026" style="position:absolute;margin-left:1in;margin-top:15.8pt;width:451.3pt;height:.1pt;z-index:-15727104;visibility:visible;mso-wrap-style:square;mso-wrap-distance-left:0;mso-wrap-distance-top:0;mso-wrap-distance-right:0;mso-wrap-distance-bottom:0;mso-position-horizontal:absolute;mso-position-horizontal-relative:page;mso-position-vertical:absolute;mso-position-vertical-relative:text;v-text-anchor:top" coordsize="5731510,1270" o:gfxdata="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" path="m,l5731205,e" filled="f" strokeweight=".14039mm">
                 <v:path arrowok="t"/>
                 <w10:wrap type="topAndBottom" anchorx="page"/>
               </v:shape>
@@ -1850,6 +2004,7 @@
           <w:w w:val="120"/>
           <w:sz w:val="20"/>
         </w:rPr>
+        <w:lastRenderedPageBreak/>
         <w:t>1</w:t>
       </w:r>
       <w:r>
@@ -1996,7 +2151,7 @@
           </mc:Choice>
           <mc:Fallback>
             <w:pict>
-              <v:shape w14:anchorId="0E1FFF0B" id="Graphic 6" o:spid="_x0000_s1026" style="position:absolute;margin-left:1in;margin-top:15.85pt;width:451.3pt;height:.1pt;z-index:-15726592;visibility:visible;mso-wrap-style:square;mso-wrap-distance-left:0;mso-wrap-distance-top:0;mso-wrap-distance-right:0;mso-wrap-distance-bottom:0;mso-position-horizontal:absolute;mso-position-horizontal-relative:page;mso-position-vertical:absolute;mso-position-vertical-relative:text;v-text-anchor:top" coordsize="5731510,1270" o:gfxdata="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" path="m,l5731205,e" filled="f" strokeweight=".14039mm">
+              <v:shape w14:anchorId="1D860699" id="Graphic 6" o:spid="_x0000_s1026" style="position:absolute;margin-left:1in;margin-top:15.85pt;width:451.3pt;height:.1pt;z-index:-15726592;visibility:visible;mso-wrap-style:square;mso-wrap-distance-left:0;mso-wrap-distance-top:0;mso-wrap-distance-right:0;mso-wrap-distance-bottom:0;mso-position-horizontal:absolute;mso-position-horizontal-relative:page;mso-position-vertical:absolute;mso-position-vertical-relative:text;v-text-anchor:top" coordsize="5731510,1270" o:gfxdata="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" path="m,l5731205,e" filled="f" strokeweight=".14039mm">
                 <v:path arrowok="t"/>
                 <w10:wrap type="topAndBottom" anchorx="page"/>
               </v:shape>
@@ -2248,7 +2403,7 @@
 </file>
 
 <file path=word/numbering.xml><?xml version="1.0" encoding="utf-8"?>
-<w:numbering xmlns:wpc="http://schemas.microsoft.com/office/word/2010/wordprocessingCanvas" xmlns:cx="http://schemas.microsoft.com/office/drawing/2014/chartex" xmlns:cx1="http://schemas.microsoft.com/office/drawing/2015/9/8/chartex" xmlns:cx2="http://schemas.microsoft.com/office/drawing/2015/10/21/chartex" xmlns:cx3="http://schemas.microsoft.com/office/drawing/2016/5/9/chartex" xmlns:cx4="http://schemas.microsoft.com/office/drawing/2016/5/10/chartex" xmlns:cx5="http://schemas.microsoft.com/office/drawing/2016/5/11/chartex" xmlns:cx6="http://schemas.microsoft.com/office/drawing/2016/5/12/chartex" xmlns:cx7="http://schemas.microsoft.com/office/drawing/2016/5/13/chartex" xmlns:cx8="http://schemas.microsoft.com/office/drawing/2016/5/14/chartex" xmlns:mc="http://schemas.openxmlformats.org/markup-compatibility/2006" xmlns:aink="http://schemas.microsoft.com/office/drawing/2016/ink" xmlns:am3d="http://schemas.microsoft.com/office/drawing/2017/model3d" xmlns:o="urn:schemas-microsoft-com:office:office" xmlns:oel="http://schemas.microsoft.com/office/2019/extlst" xmlns:r="http://schemas.openxmlformats.org/officeDocument/2006/relationships" xmlns:m="http://schemas.openxmlformats.org/officeDocument/2006/math" xmlns:v="urn:schemas-microsoft-com:vml" xmlns:wp14="http://schemas.microsoft.com/office/word/2010/wordprocessingDrawing" xmlns:wp="http://schemas.openxmlformats.org/drawingml/2006/wordprocessingDrawing" xmlns:w10="urn:schemas-microsoft-com:office:word" xmlns:w="http://schemas.openxmlformats.org/wordprocessingml/2006/main" xmlns:w14="http://schemas.microsoft.com/office/word/2010/wordml" xmlns:w15="http://schemas.microsoft.com/office/word/2012/wordml" xmlns:w16cex="http://schemas.microsoft.com/office/word/2018/wordml/cex" xmlns:w16cid="http://schemas.microsoft.com/office/word/2016/wordml/cid" xmlns:w16="http://schemas.microsoft.com/office/word/2018/wordml" xmlns:w16du="http://schemas.microsoft.com/office/word/2023/wordml/word16du" xmlns:w16sdtdh="http://schemas.microsoft.com/office/word/2020/wordml/sdtdatahash" xmlns:w16se="http://schemas.microsoft.com/office/word/2015/wordml/symex" xmlns:wpg="http://schemas.microsoft.com/office/word/2010/wordprocessingGroup" xmlns:wpi="http://schemas.microsoft.com/office/word/2010/wordprocessingInk" xmlns:wne="http://schemas.microsoft.com/office/word/2006/wordml" xmlns:wps="http://schemas.microsoft.com/office/word/2010/wordprocessingShape" mc:Ignorable="w14 w15 w16se w16cid w16 w16cex w16sdtdh w16du wp14">
+<w:numbering xmlns:wpc="http://schemas.microsoft.com/office/word/2010/wordprocessingCanvas" xmlns:cx="http://schemas.microsoft.com/office/drawing/2014/chartex" xmlns:cx1="http://schemas.microsoft.com/office/drawing/2015/9/8/chartex" xmlns:cx2="http://schemas.microsoft.com/office/drawing/2015/10/21/chartex" xmlns:cx3="http://schemas.microsoft.com/office/drawing/2016/5/9/chartex" xmlns:cx4="http://schemas.microsoft.com/office/drawing/2016/5/10/chartex" xmlns:cx5="http://schemas.microsoft.com/office/drawing/2016/5/11/chartex" xmlns:cx6="http://schemas.microsoft.com/office/drawing/2016/5/12/chartex" xmlns:cx7="http://schemas.microsoft.com/office/drawing/2016/5/13/chartex" xmlns:cx8="http://schemas.microsoft.com/office/drawing/2016/5/14/chartex" xmlns:mc="http://schemas.openxmlformats.org/markup-compatibility/2006" xmlns:aink="http://schemas.microsoft.com/office/drawing/2016/ink" xmlns:am3d="http://schemas.microsoft.com/office/drawing/2017/model3d" xmlns:o="urn:schemas-microsoft-com:office:office" xmlns:oel="http://schemas.microsoft.com/office/2019/extlst" xmlns:r="http://schemas.openxmlformats.org/officeDocument/2006/relationships" xmlns:m="http://schemas.openxmlformats.org/officeDocument/2006/math" xmlns:v="urn:schemas-microsoft-com:vml" xmlns:wp14="http://schemas.microsoft.com/office/word/2010/wordprocessingDrawing" xmlns:wp="http://schemas.openxmlformats.org/drawingml/2006/wordprocessingDrawing" xmlns:w10="urn:schemas-microsoft-com:office:word" xmlns:w="http://schemas.openxmlformats.org/wordprocessingml/2006/main" xmlns:w14="http://schemas.microsoft.com/office/word/2010/wordml" xmlns:w15="http://schemas.microsoft.com/office/word/2012/wordml" xmlns:w16cex="http://schemas.microsoft.com/office/word/2018/wordml/cex" xmlns:w16cid="http://schemas.microsoft.com/office/word/2016/wordml/cid" xmlns:w16="http://schemas.microsoft.com/office/word/2018/wordml" xmlns:w16du="http://schemas.microsoft.com/office/word/2023/wordml/word16du" xmlns:w16sdtdh="http://schemas.microsoft.com/office/word/2020/wordml/sdtdatahash" xmlns:w16sdtfl="http://schemas.microsoft.com/office/word/2024/wordml/sdtformatlock" xmlns:w16se="http://schemas.microsoft.com/office/word/2015/wordml/symex" xmlns:wpg="http://schemas.microsoft.com/office/word/2010/wordprocessingGroup" xmlns:wpi="http://schemas.microsoft.com/office/word/2010/wordprocessingInk" xmlns:wne="http://schemas.microsoft.com/office/word/2006/wordml" xmlns:wps="http://schemas.microsoft.com/office/word/2010/wordprocessingShape" mc:Ignorable="w14 w15 w16se w16cid w16 w16cex w16sdtdh w16sdtfl w16du wp14">
   <w:abstractNum w:abstractNumId="0" w15:restartNumberingAfterBreak="0">
     <w:nsid w:val="278E1C88"/>
     <w:multiLevelType w:val="hybridMultilevel"/>
@@ -2493,7 +2648,7 @@
 </file>
 
 <file path=word/styles.xml><?xml version="1.0" encoding="utf-8"?>
-<w:styles xmlns:mc="http://schemas.openxmlformats.org/markup-compatibility/2006" xmlns:r="http://schemas.openxmlformats.org/officeDocument/2006/relationships" xmlns:w="http://schemas.openxmlformats.org/wordprocessingml/2006/main" xmlns:w14="http://schemas.microsoft.com/office/word/2010/wordml" xmlns:w15="http://schemas.microsoft.com/office/word/2012/wordml" xmlns:w16cex="http://schemas.microsoft.com/office/word/2018/wordml/cex" xmlns:w16cid="http://schemas.microsoft.com/office/word/2016/wordml/cid" xmlns:w16="http://schemas.microsoft.com/office/word/2018/wordml" xmlns:w16du="http://schemas.microsoft.com/office/word/2023/wordml/word16du" xmlns:w16sdtdh="http://schemas.microsoft.com/office/word/2020/wordml/sdtdatahash" xmlns:w16se="http://schemas.microsoft.com/office/word/2015/wordml/symex" mc:Ignorable="w14 w15 w16se w16cid w16 w16cex w16sdtdh w16du">
+<w:styles xmlns:mc="http://schemas.openxmlformats.org/markup-compatibility/2006" xmlns:r="http://schemas.openxmlformats.org/officeDocument/2006/relationships" xmlns:w="http://schemas.openxmlformats.org/wordprocessingml/2006/main" xmlns:w14="http://schemas.microsoft.com/office/word/2010/wordml" xmlns:w15="http://schemas.microsoft.com/office/word/2012/wordml" xmlns:w16cex="http://schemas.microsoft.com/office/word/2018/wordml/cex" xmlns:w16cid="http://schemas.microsoft.com/office/word/2016/wordml/cid" xmlns:w16="http://schemas.microsoft.com/office/word/2018/wordml" xmlns:w16du="http://schemas.microsoft.com/office/word/2023/wordml/word16du" xmlns:w16sdtdh="http://schemas.microsoft.com/office/word/2020/wordml/sdtdatahash" xmlns:w16sdtfl="http://schemas.microsoft.com/office/word/2024/wordml/sdtformatlock" xmlns:w16se="http://schemas.microsoft.com/office/word/2015/wordml/symex" mc:Ignorable="w14 w15 w16se w16cid w16 w16cex w16sdtdh w16sdtfl w16du">
   <w:docDefaults>
     <w:rPrDefault>
       <w:rPr>

</xml_diff>